<commit_message>
no idea so check papers >o<
</commit_message>
<xml_diff>
--- a/record.docx
+++ b/record.docx
@@ -2931,7 +2931,6 @@
           <w:lang w:val="en-US" w:eastAsia="zh-CN"/>
         </w:rPr>
       </w:pPr>
-      <w:bookmarkStart w:id="0" w:name="_GoBack"/>
       <w:r>
         <w:rPr>
           <w:rFonts w:hint="eastAsia"/>
@@ -2940,9 +2939,8 @@
           <w:szCs w:val="21"/>
           <w:lang w:val="en-US" w:eastAsia="zh-CN"/>
         </w:rPr>
-        <w:t>L. Wen, Y. Liu and H. Li, "CL-MAPF: Multi-Agent Path Finding for Car-Like robots with kinematic and spatiotemporal constraints," Robotics and Autonomous Systems, 2021</w:t>
-      </w:r>
-      <w:bookmarkEnd w:id="0"/>
+        <w:t>L. Wen, Y. Liu and H. Li, CL-MAPF: Multi-Agent Path Finding for Car-Like robots with kinematic and spatiotemporal constraints, Robotics and Autonomous Systems, 2021</w:t>
+      </w:r>
     </w:p>
     <w:p>
       <w:pPr>
@@ -3069,207 +3067,263 @@
           <w:szCs w:val="21"/>
           <w:lang w:val="en-US" w:eastAsia="zh-CN"/>
         </w:rPr>
-        <w:t>Li, J.; Surynek, P.; Felner, A.; Ma., H.; Kumar, T. K. S.; and Koenig, S. 2019. Multi-agent path finding for large agents. In AAAI Conference on Artifificial Intelligence</w:t>
-      </w:r>
-    </w:p>
-    <w:p>
-      <w:pPr>
-        <w:numPr>
-          <w:ilvl w:val="0"/>
-          <w:numId w:val="0"/>
-        </w:numPr>
-        <w:rPr>
-          <w:rFonts w:hint="default"/>
-          <w:sz w:val="21"/>
-          <w:szCs w:val="21"/>
-          <w:lang w:val="en-US" w:eastAsia="zh-CN"/>
-        </w:rPr>
-      </w:pPr>
-    </w:p>
-    <w:p>
-      <w:pPr>
-        <w:numPr>
-          <w:ilvl w:val="0"/>
-          <w:numId w:val="0"/>
-        </w:numPr>
-        <w:rPr>
-          <w:rFonts w:hint="eastAsia"/>
-          <w:sz w:val="21"/>
-          <w:szCs w:val="21"/>
-          <w:lang w:val="en-US" w:eastAsia="zh-CN"/>
-        </w:rPr>
-      </w:pPr>
-    </w:p>
-    <w:p>
-      <w:pPr>
-        <w:numPr>
-          <w:ilvl w:val="0"/>
-          <w:numId w:val="3"/>
-        </w:numPr>
-        <w:ind w:left="0" w:leftChars="0" w:firstLine="0" w:firstLineChars="0"/>
-        <w:rPr>
-          <w:rFonts w:hint="default"/>
+        <w:t>Li, J.; Surynek, P.; Felner, A.; Ma., H.; Kumar, T. K. S.; and Koenig, S. 2019. Multi-agent path finding for large agents. In AAAI Conference on Artificial Intelligence</w:t>
+      </w:r>
+    </w:p>
+    <w:p>
+      <w:pPr>
+        <w:numPr>
+          <w:ilvl w:val="0"/>
+          <w:numId w:val="0"/>
+        </w:numPr>
+        <w:rPr>
+          <w:rFonts w:hint="default"/>
+          <w:sz w:val="21"/>
+          <w:szCs w:val="21"/>
+          <w:lang w:val="en-US" w:eastAsia="zh-CN"/>
+        </w:rPr>
+      </w:pPr>
+    </w:p>
+    <w:p>
+      <w:pPr>
+        <w:numPr>
+          <w:ilvl w:val="0"/>
+          <w:numId w:val="0"/>
+        </w:numPr>
+        <w:rPr>
+          <w:rFonts w:hint="eastAsia"/>
+          <w:sz w:val="21"/>
+          <w:szCs w:val="21"/>
+          <w:lang w:val="en-US" w:eastAsia="zh-CN"/>
+        </w:rPr>
+      </w:pPr>
+      <w:r>
+        <w:rPr>
+          <w:rFonts w:hint="eastAsia"/>
           <w:sz w:val="24"/>
           <w:szCs w:val="24"/>
           <w:lang w:val="en-US" w:eastAsia="zh-CN"/>
         </w:rPr>
-      </w:pPr>
-      <w:r>
-        <w:rPr>
-          <w:rFonts w:hint="eastAsia"/>
+        <w:t>Structure</w:t>
+      </w:r>
+      <w:r>
+        <w:rPr>
+          <w:rFonts w:hint="eastAsia"/>
+          <w:sz w:val="21"/>
+          <w:szCs w:val="21"/>
+          <w:lang w:val="en-US" w:eastAsia="zh-CN"/>
+        </w:rPr>
+        <w:t>:</w:t>
+      </w:r>
+    </w:p>
+    <w:p>
+      <w:pPr>
+        <w:numPr>
+          <w:ilvl w:val="0"/>
+          <w:numId w:val="8"/>
+        </w:numPr>
+        <w:ind w:left="0" w:leftChars="0" w:firstLine="420" w:firstLineChars="0"/>
+        <w:rPr>
+          <w:rFonts w:hint="default"/>
+          <w:sz w:val="21"/>
+          <w:szCs w:val="21"/>
+          <w:lang w:val="en-US" w:eastAsia="zh-CN"/>
+        </w:rPr>
+      </w:pPr>
+      <w:r>
+        <w:rPr>
+          <w:rFonts w:hint="default"/>
+          <w:sz w:val="21"/>
+          <w:szCs w:val="21"/>
+          <w:lang w:val="en-US" w:eastAsia="zh-CN"/>
+        </w:rPr>
+        <w:t>J. Li, Z. Chen, D. Harabor, P. Stuckey and S. Koenig. Anytime Multi-Agent Path Finding via Large Neighborhood Search. In International Joint Conference on Artificial Intelligence (IJCAI)</w:t>
+      </w:r>
+    </w:p>
+    <w:p>
+      <w:pPr>
+        <w:numPr>
+          <w:ilvl w:val="0"/>
+          <w:numId w:val="0"/>
+        </w:numPr>
+        <w:rPr>
+          <w:rFonts w:hint="eastAsia"/>
+          <w:sz w:val="21"/>
+          <w:szCs w:val="21"/>
+          <w:lang w:val="en-US" w:eastAsia="zh-CN"/>
+        </w:rPr>
+      </w:pPr>
+    </w:p>
+    <w:p>
+      <w:pPr>
+        <w:numPr>
+          <w:ilvl w:val="0"/>
+          <w:numId w:val="3"/>
+        </w:numPr>
+        <w:ind w:left="0" w:leftChars="0" w:firstLine="0" w:firstLineChars="0"/>
+        <w:rPr>
+          <w:rFonts w:hint="default"/>
           <w:sz w:val="24"/>
           <w:szCs w:val="24"/>
           <w:lang w:val="en-US" w:eastAsia="zh-CN"/>
         </w:rPr>
-        <w:t>Code Reference:</w:t>
-      </w:r>
-    </w:p>
-    <w:p>
-      <w:pPr>
-        <w:keepNext w:val="0"/>
-        <w:keepLines w:val="0"/>
-        <w:widowControl/>
-        <w:numPr>
-          <w:ilvl w:val="0"/>
-          <w:numId w:val="9"/>
-        </w:numPr>
-        <w:suppressLineNumbers w:val="0"/>
-        <w:ind w:firstLine="420" w:firstLineChars="0"/>
-        <w:jc w:val="left"/>
-        <w:rPr>
-          <w:rFonts w:hint="default"/>
-          <w:lang w:val="en-US" w:eastAsia="zh-CN"/>
-        </w:rPr>
-      </w:pPr>
-      <w:r>
-        <w:rPr>
-          <w:rFonts w:hint="eastAsia"/>
-          <w:lang w:val="en-US" w:eastAsia="zh-CN"/>
-        </w:rPr>
-        <w:fldChar w:fldCharType="begin"/>
-      </w:r>
-      <w:r>
-        <w:rPr>
-          <w:rFonts w:hint="eastAsia"/>
-          <w:lang w:val="en-US" w:eastAsia="zh-CN"/>
-        </w:rPr>
-        <w:instrText xml:space="preserve"> HYPERLINK "https://github.com/whoenig/libMultiRobotPlanning" </w:instrText>
-      </w:r>
-      <w:r>
-        <w:rPr>
-          <w:rFonts w:hint="eastAsia"/>
-          <w:lang w:val="en-US" w:eastAsia="zh-CN"/>
-        </w:rPr>
-        <w:fldChar w:fldCharType="separate"/>
-      </w:r>
-      <w:r>
-        <w:rPr>
-          <w:rStyle w:val="6"/>
-          <w:rFonts w:hint="eastAsia"/>
-          <w:lang w:val="en-US" w:eastAsia="zh-CN"/>
-        </w:rPr>
-        <w:t>https://github.com/whoenig/libMultiRobotPlanning</w:t>
-      </w:r>
-      <w:r>
-        <w:rPr>
-          <w:rFonts w:hint="eastAsia"/>
-          <w:lang w:val="en-US" w:eastAsia="zh-CN"/>
-        </w:rPr>
-        <w:fldChar w:fldCharType="end"/>
-      </w:r>
-    </w:p>
-    <w:p>
-      <w:pPr>
-        <w:keepNext w:val="0"/>
-        <w:keepLines w:val="0"/>
-        <w:widowControl/>
-        <w:numPr>
-          <w:ilvl w:val="0"/>
-          <w:numId w:val="9"/>
-        </w:numPr>
-        <w:suppressLineNumbers w:val="0"/>
-        <w:ind w:firstLine="420" w:firstLineChars="0"/>
-        <w:jc w:val="left"/>
-        <w:rPr>
-          <w:rFonts w:hint="default"/>
-          <w:lang w:val="en-US" w:eastAsia="zh-CN"/>
-        </w:rPr>
-      </w:pPr>
-      <w:r>
-        <w:rPr>
-          <w:rFonts w:hint="eastAsia"/>
-          <w:lang w:val="en-US" w:eastAsia="zh-CN"/>
-        </w:rPr>
-        <w:fldChar w:fldCharType="begin"/>
-      </w:r>
-      <w:r>
-        <w:rPr>
-          <w:rFonts w:hint="eastAsia"/>
-          <w:lang w:val="en-US" w:eastAsia="zh-CN"/>
-        </w:rPr>
-        <w:instrText xml:space="preserve"> HYPERLINK "https://github.com/Jiaoyang-Li/PBS" </w:instrText>
-      </w:r>
-      <w:r>
-        <w:rPr>
-          <w:rFonts w:hint="eastAsia"/>
-          <w:lang w:val="en-US" w:eastAsia="zh-CN"/>
-        </w:rPr>
-        <w:fldChar w:fldCharType="separate"/>
-      </w:r>
-      <w:r>
-        <w:rPr>
-          <w:rStyle w:val="6"/>
-          <w:rFonts w:hint="eastAsia"/>
-          <w:lang w:val="en-US" w:eastAsia="zh-CN"/>
-        </w:rPr>
-        <w:t>https://github.com/Jiaoyang-Li/PBS</w:t>
-      </w:r>
-      <w:r>
-        <w:rPr>
-          <w:rFonts w:hint="eastAsia"/>
-          <w:lang w:val="en-US" w:eastAsia="zh-CN"/>
-        </w:rPr>
-        <w:fldChar w:fldCharType="end"/>
-      </w:r>
-    </w:p>
-    <w:p>
-      <w:pPr>
-        <w:keepNext w:val="0"/>
-        <w:keepLines w:val="0"/>
-        <w:widowControl/>
-        <w:numPr>
-          <w:ilvl w:val="0"/>
-          <w:numId w:val="0"/>
-        </w:numPr>
-        <w:suppressLineNumbers w:val="0"/>
-        <w:jc w:val="left"/>
-        <w:rPr>
-          <w:rFonts w:hint="eastAsia"/>
-          <w:lang w:val="en-US" w:eastAsia="zh-CN"/>
-        </w:rPr>
-      </w:pPr>
-    </w:p>
-    <w:p>
-      <w:pPr>
-        <w:numPr>
-          <w:ilvl w:val="0"/>
-          <w:numId w:val="3"/>
-        </w:numPr>
-        <w:ind w:left="0" w:leftChars="0" w:firstLine="0" w:firstLineChars="0"/>
-        <w:rPr>
-          <w:rFonts w:hint="default"/>
+      </w:pPr>
+      <w:r>
+        <w:rPr>
+          <w:rFonts w:hint="eastAsia"/>
           <w:sz w:val="24"/>
           <w:szCs w:val="24"/>
           <w:lang w:val="en-US" w:eastAsia="zh-CN"/>
         </w:rPr>
-      </w:pPr>
-      <w:r>
-        <w:rPr>
-          <w:rFonts w:hint="eastAsia"/>
+        <w:t>Code Reference:</w:t>
+      </w:r>
+    </w:p>
+    <w:p>
+      <w:pPr>
+        <w:keepNext w:val="0"/>
+        <w:keepLines w:val="0"/>
+        <w:widowControl/>
+        <w:numPr>
+          <w:ilvl w:val="0"/>
+          <w:numId w:val="9"/>
+        </w:numPr>
+        <w:suppressLineNumbers w:val="0"/>
+        <w:ind w:firstLine="420" w:firstLineChars="0"/>
+        <w:jc w:val="left"/>
+        <w:rPr>
+          <w:rFonts w:hint="default"/>
+          <w:lang w:val="en-US" w:eastAsia="zh-CN"/>
+        </w:rPr>
+      </w:pPr>
+      <w:r>
+        <w:rPr>
+          <w:rFonts w:hint="eastAsia"/>
+          <w:lang w:val="en-US" w:eastAsia="zh-CN"/>
+        </w:rPr>
+        <w:fldChar w:fldCharType="begin"/>
+      </w:r>
+      <w:r>
+        <w:rPr>
+          <w:rFonts w:hint="eastAsia"/>
+          <w:lang w:val="en-US" w:eastAsia="zh-CN"/>
+        </w:rPr>
+        <w:instrText xml:space="preserve"> HYPERLINK "https://github.com/whoenig/libMultiRobotPlanning" </w:instrText>
+      </w:r>
+      <w:r>
+        <w:rPr>
+          <w:rFonts w:hint="eastAsia"/>
+          <w:lang w:val="en-US" w:eastAsia="zh-CN"/>
+        </w:rPr>
+        <w:fldChar w:fldCharType="separate"/>
+      </w:r>
+      <w:r>
+        <w:rPr>
+          <w:rStyle w:val="6"/>
+          <w:rFonts w:hint="eastAsia"/>
+          <w:lang w:val="en-US" w:eastAsia="zh-CN"/>
+        </w:rPr>
+        <w:t>https://github.com/whoenig/libMultiRobotPlanning</w:t>
+      </w:r>
+      <w:r>
+        <w:rPr>
+          <w:rFonts w:hint="eastAsia"/>
+          <w:lang w:val="en-US" w:eastAsia="zh-CN"/>
+        </w:rPr>
+        <w:fldChar w:fldCharType="end"/>
+      </w:r>
+    </w:p>
+    <w:p>
+      <w:pPr>
+        <w:keepNext w:val="0"/>
+        <w:keepLines w:val="0"/>
+        <w:widowControl/>
+        <w:numPr>
+          <w:ilvl w:val="0"/>
+          <w:numId w:val="9"/>
+        </w:numPr>
+        <w:suppressLineNumbers w:val="0"/>
+        <w:ind w:firstLine="420" w:firstLineChars="0"/>
+        <w:jc w:val="left"/>
+        <w:rPr>
+          <w:rFonts w:hint="default"/>
+          <w:lang w:val="en-US" w:eastAsia="zh-CN"/>
+        </w:rPr>
+      </w:pPr>
+      <w:r>
+        <w:rPr>
+          <w:rFonts w:hint="eastAsia"/>
+          <w:lang w:val="en-US" w:eastAsia="zh-CN"/>
+        </w:rPr>
+        <w:fldChar w:fldCharType="begin"/>
+      </w:r>
+      <w:r>
+        <w:rPr>
+          <w:rFonts w:hint="eastAsia"/>
+          <w:lang w:val="en-US" w:eastAsia="zh-CN"/>
+        </w:rPr>
+        <w:instrText xml:space="preserve"> HYPERLINK "https://github.com/Jiaoyang-Li/PBS" </w:instrText>
+      </w:r>
+      <w:r>
+        <w:rPr>
+          <w:rFonts w:hint="eastAsia"/>
+          <w:lang w:val="en-US" w:eastAsia="zh-CN"/>
+        </w:rPr>
+        <w:fldChar w:fldCharType="separate"/>
+      </w:r>
+      <w:r>
+        <w:rPr>
+          <w:rStyle w:val="6"/>
+          <w:rFonts w:hint="eastAsia"/>
+          <w:lang w:val="en-US" w:eastAsia="zh-CN"/>
+        </w:rPr>
+        <w:t>https://github.com/Jiaoyang-Li/PBS</w:t>
+      </w:r>
+      <w:r>
+        <w:rPr>
+          <w:rFonts w:hint="eastAsia"/>
+          <w:lang w:val="en-US" w:eastAsia="zh-CN"/>
+        </w:rPr>
+        <w:fldChar w:fldCharType="end"/>
+      </w:r>
+    </w:p>
+    <w:p>
+      <w:pPr>
+        <w:keepNext w:val="0"/>
+        <w:keepLines w:val="0"/>
+        <w:widowControl/>
+        <w:numPr>
+          <w:ilvl w:val="0"/>
+          <w:numId w:val="0"/>
+        </w:numPr>
+        <w:suppressLineNumbers w:val="0"/>
+        <w:jc w:val="left"/>
+        <w:rPr>
+          <w:rFonts w:hint="eastAsia"/>
+          <w:lang w:val="en-US" w:eastAsia="zh-CN"/>
+        </w:rPr>
+      </w:pPr>
+    </w:p>
+    <w:p>
+      <w:pPr>
+        <w:numPr>
+          <w:ilvl w:val="0"/>
+          <w:numId w:val="3"/>
+        </w:numPr>
+        <w:ind w:left="0" w:leftChars="0" w:firstLine="0" w:firstLineChars="0"/>
+        <w:rPr>
+          <w:rFonts w:hint="default"/>
           <w:sz w:val="24"/>
           <w:szCs w:val="24"/>
           <w:lang w:val="en-US" w:eastAsia="zh-CN"/>
         </w:rPr>
+      </w:pPr>
+      <w:r>
+        <w:rPr>
+          <w:rFonts w:hint="eastAsia"/>
+          <w:sz w:val="24"/>
+          <w:szCs w:val="24"/>
+          <w:lang w:val="en-US" w:eastAsia="zh-CN"/>
+        </w:rPr>
         <w:t>Resource Attention：</w:t>
       </w:r>
     </w:p>
@@ -3290,28 +3344,21 @@
           <w:rFonts w:hint="default"/>
           <w:lang w:val="en-US" w:eastAsia="zh-CN"/>
         </w:rPr>
-        <w:t>Multi-Constraint</w:t>
-      </w:r>
-      <w:r>
-        <w:rPr>
-          <w:rFonts w:hint="eastAsia"/>
-          <w:lang w:val="en-US" w:eastAsia="zh-CN"/>
-        </w:rPr>
-        <w:t xml:space="preserve"> CBS: </w:t>
-      </w:r>
-      <w:r>
-        <w:rPr>
-          <w:rFonts w:hint="default"/>
-          <w:lang w:val="en-US" w:eastAsia="zh-CN"/>
-        </w:rPr>
-        <w:t>Li, J.; Surynek, P.; Felner, A.; Ma., H.; Kumar, T. K. S.; and Koenig, S. 2019. Multi-agent path finding for large agents. In AAAI Conference on Artificial Intelligence</w:t>
-      </w:r>
-      <w:r>
-        <w:rPr>
-          <w:rFonts w:hint="eastAsia"/>
-          <w:lang w:val="en-US" w:eastAsia="zh-CN"/>
-        </w:rPr>
-        <w:t>. Arbitrary shape of agent.</w:t>
+        <w:t>Andreychuk, A., Yakovlev, K.: Two techniques that enhance the performance of multi-robot prioritized path planning. In: International Conference on Autonomous Agents and Multi</w:t>
+      </w:r>
+      <w:r>
+        <w:rPr>
+          <w:rFonts w:hint="eastAsia"/>
+          <w:lang w:val="en-US" w:eastAsia="zh-CN"/>
+        </w:rPr>
+        <w:t xml:space="preserve"> </w:t>
+      </w:r>
+      <w:r>
+        <w:rPr>
+          <w:rFonts w:hint="default"/>
+          <w:lang w:val="en-US" w:eastAsia="zh-CN"/>
+        </w:rPr>
+        <w:t>Agent Systems (AAMAS). pp. 2177–2179 (2018)</w:t>
       </w:r>
     </w:p>
     <w:p>
@@ -3322,16 +3369,19 @@
         </w:numPr>
         <w:ind w:left="420" w:leftChars="0" w:firstLine="420" w:firstLineChars="0"/>
         <w:rPr>
-          <w:rFonts w:hint="default"/>
-          <w:lang w:val="en-US" w:eastAsia="zh-CN"/>
-        </w:rPr>
-      </w:pPr>
-      <w:r>
-        <w:rPr>
-          <w:rFonts w:hint="default"/>
-          <w:lang w:val="en-US" w:eastAsia="zh-CN"/>
-        </w:rPr>
-        <w:t>Andreychuk, A., Yakovlev, K.: Two techniques that enhance the performance of multi-robot prioritized path planning. In: International Conference on Autonomous Agents and MultiAgent Systems (AAMAS). pp. 2177–2179 (2018)</w:t>
+          <w:rFonts w:hint="default" w:ascii="Calibri" w:hAnsi="Calibri" w:cs="Calibri"/>
+          <w:sz w:val="21"/>
+          <w:szCs w:val="21"/>
+          <w:lang w:val="en-US" w:eastAsia="zh-CN"/>
+        </w:rPr>
+      </w:pPr>
+      <w:r>
+        <w:rPr>
+          <w:rFonts w:hint="default" w:ascii="Calibri" w:hAnsi="Calibri" w:eastAsia="宋体" w:cs="Calibri"/>
+          <w:sz w:val="21"/>
+          <w:szCs w:val="21"/>
+        </w:rPr>
+        <w:t>EECBS: A Bounded-Suboptimal Search for Multi-Agent Path Finding</w:t>
       </w:r>
     </w:p>
     <w:p>
@@ -3350,11 +3400,20 @@
       </w:pPr>
       <w:r>
         <w:rPr>
+          <w:rFonts w:hint="default" w:ascii="Calibri" w:hAnsi="Calibri" w:cs="Calibri"/>
+          <w:sz w:val="21"/>
+          <w:szCs w:val="21"/>
+          <w:lang w:val="en-US" w:eastAsia="zh-CN"/>
+        </w:rPr>
+        <w:t xml:space="preserve">HCBS + RTC: </w:t>
+      </w:r>
+      <w:r>
+        <w:rPr>
           <w:rFonts w:hint="default" w:ascii="Calibri" w:hAnsi="Calibri" w:eastAsia="宋体" w:cs="Calibri"/>
           <w:sz w:val="21"/>
           <w:szCs w:val="21"/>
         </w:rPr>
-        <w:t>EECBS: A Bounded-Suboptimal Search for Multi-Agent Path Finding</w:t>
+        <w:t>Improved Heuristics for Multi-Agent Path Finding with Conflict-Based Search</w:t>
       </w:r>
     </w:p>
     <w:p>
@@ -3378,70 +3437,6 @@
           <w:szCs w:val="21"/>
           <w:lang w:val="en-US" w:eastAsia="zh-CN"/>
         </w:rPr>
-        <w:t xml:space="preserve">HCBS + RTC: </w:t>
-      </w:r>
-      <w:r>
-        <w:rPr>
-          <w:rFonts w:hint="default" w:ascii="Calibri" w:hAnsi="Calibri" w:eastAsia="宋体" w:cs="Calibri"/>
-          <w:sz w:val="21"/>
-          <w:szCs w:val="21"/>
-        </w:rPr>
-        <w:t>Improved Heuristics for Multi-Agent Path Finding with Conflict-Based Search</w:t>
-      </w:r>
-    </w:p>
-    <w:p>
-      <w:pPr>
-        <w:numPr>
-          <w:ilvl w:val="1"/>
-          <w:numId w:val="10"/>
-        </w:numPr>
-        <w:ind w:left="420" w:leftChars="0" w:firstLine="420" w:firstLineChars="0"/>
-        <w:rPr>
-          <w:rFonts w:hint="default" w:ascii="Calibri" w:hAnsi="Calibri" w:cs="Calibri"/>
-          <w:sz w:val="21"/>
-          <w:szCs w:val="21"/>
-          <w:lang w:val="en-US" w:eastAsia="zh-CN"/>
-        </w:rPr>
-      </w:pPr>
-      <w:r>
-        <w:rPr>
-          <w:rFonts w:hint="default" w:ascii="Calibri" w:hAnsi="Calibri" w:cs="Calibri"/>
-          <w:sz w:val="21"/>
-          <w:szCs w:val="21"/>
-          <w:lang w:val="en-US" w:eastAsia="zh-CN"/>
-        </w:rPr>
-        <w:t xml:space="preserve">MAPF-LNS: </w:t>
-      </w:r>
-      <w:r>
-        <w:rPr>
-          <w:rFonts w:hint="default" w:ascii="Calibri" w:hAnsi="Calibri" w:eastAsia="宋体" w:cs="Calibri"/>
-          <w:sz w:val="21"/>
-          <w:szCs w:val="21"/>
-        </w:rPr>
-        <w:t>Anytime Multi-Agent Path Finding via Large Neighborhood Search</w:t>
-      </w:r>
-    </w:p>
-    <w:p>
-      <w:pPr>
-        <w:numPr>
-          <w:ilvl w:val="1"/>
-          <w:numId w:val="10"/>
-        </w:numPr>
-        <w:ind w:left="420" w:leftChars="0" w:firstLine="420" w:firstLineChars="0"/>
-        <w:rPr>
-          <w:rFonts w:hint="default" w:ascii="Calibri" w:hAnsi="Calibri" w:cs="Calibri"/>
-          <w:sz w:val="21"/>
-          <w:szCs w:val="21"/>
-          <w:lang w:val="en-US" w:eastAsia="zh-CN"/>
-        </w:rPr>
-      </w:pPr>
-      <w:r>
-        <w:rPr>
-          <w:rFonts w:hint="default" w:ascii="Calibri" w:hAnsi="Calibri" w:cs="Calibri"/>
-          <w:sz w:val="21"/>
-          <w:szCs w:val="21"/>
-          <w:lang w:val="en-US" w:eastAsia="zh-CN"/>
-        </w:rPr>
         <w:t>Dynamic A* and Lifelong Planning A*</w:t>
       </w:r>
       <w:r>
@@ -3452,30 +3447,6 @@
           <w:lang w:val="en-US" w:eastAsia="zh-CN"/>
         </w:rPr>
         <w:t xml:space="preserve"> may be useful</w:t>
-      </w:r>
-    </w:p>
-    <w:p>
-      <w:pPr>
-        <w:numPr>
-          <w:ilvl w:val="1"/>
-          <w:numId w:val="10"/>
-        </w:numPr>
-        <w:ind w:left="420" w:leftChars="0" w:firstLine="420" w:firstLineChars="0"/>
-        <w:rPr>
-          <w:rFonts w:hint="default" w:ascii="Calibri" w:hAnsi="Calibri" w:cs="Calibri"/>
-          <w:sz w:val="21"/>
-          <w:szCs w:val="21"/>
-          <w:lang w:val="en-US" w:eastAsia="zh-CN"/>
-        </w:rPr>
-      </w:pPr>
-      <w:r>
-        <w:rPr>
-          <w:rFonts w:hint="default" w:ascii="Calibri" w:hAnsi="Calibri" w:cs="Calibri"/>
-          <w:sz w:val="21"/>
-          <w:szCs w:val="21"/>
-          <w:lang w:val="en-US" w:eastAsia="zh-CN"/>
-        </w:rPr>
-        <w:t>CL-MAPF: Multi-Agent Path Finding for Car-Like Robots with Kinematic and Spatiotemporal Constraints</w:t>
       </w:r>
     </w:p>
     <w:p>
@@ -4121,22 +4092,24 @@
         <w:keepLines w:val="0"/>
         <w:widowControl/>
         <w:numPr>
-          <w:numId w:val="0"/>
-        </w:numPr>
-        <w:suppressLineNumbers w:val="0"/>
-        <w:jc w:val="left"/>
-        <w:rPr>
-          <w:rFonts w:hint="eastAsia"/>
-          <w:lang w:val="en-US" w:eastAsia="zh-CN"/>
-        </w:rPr>
-      </w:pPr>
-    </w:p>
-    <w:p>
-      <w:pPr>
-        <w:keepNext w:val="0"/>
-        <w:keepLines w:val="0"/>
-        <w:widowControl/>
-        <w:numPr>
+          <w:ilvl w:val="0"/>
+          <w:numId w:val="0"/>
+        </w:numPr>
+        <w:suppressLineNumbers w:val="0"/>
+        <w:jc w:val="left"/>
+        <w:rPr>
+          <w:rFonts w:hint="eastAsia"/>
+          <w:lang w:val="en-US" w:eastAsia="zh-CN"/>
+        </w:rPr>
+      </w:pPr>
+    </w:p>
+    <w:p>
+      <w:pPr>
+        <w:keepNext w:val="0"/>
+        <w:keepLines w:val="0"/>
+        <w:widowControl/>
+        <w:numPr>
+          <w:ilvl w:val="0"/>
           <w:numId w:val="0"/>
         </w:numPr>
         <w:suppressLineNumbers w:val="0"/>
@@ -4160,6 +4133,7 @@
         <w:keepLines w:val="0"/>
         <w:widowControl/>
         <w:numPr>
+          <w:ilvl w:val="0"/>
           <w:numId w:val="0"/>
         </w:numPr>
         <w:suppressLineNumbers w:val="0"/>
@@ -4184,6 +4158,7 @@
         <w:keepLines w:val="0"/>
         <w:widowControl/>
         <w:numPr>
+          <w:ilvl w:val="0"/>
           <w:numId w:val="0"/>
         </w:numPr>
         <w:suppressLineNumbers w:val="0"/>
@@ -4208,6 +4183,7 @@
         <w:keepLines w:val="0"/>
         <w:widowControl/>
         <w:numPr>
+          <w:ilvl w:val="0"/>
           <w:numId w:val="0"/>
         </w:numPr>
         <w:suppressLineNumbers w:val="0"/>
@@ -4232,13 +4208,14 @@
         <w:keepLines w:val="0"/>
         <w:widowControl/>
         <w:numPr>
+          <w:ilvl w:val="0"/>
           <w:numId w:val="0"/>
         </w:numPr>
         <w:suppressLineNumbers w:val="0"/>
         <w:ind w:firstLine="420" w:firstLineChars="0"/>
         <w:jc w:val="left"/>
         <w:rPr>
-          <w:rFonts w:hint="default"/>
+          <w:rFonts w:hint="eastAsia"/>
           <w:lang w:val="en-US" w:eastAsia="zh-CN"/>
         </w:rPr>
       </w:pPr>
@@ -4249,6 +4226,1100 @@
         </w:rPr>
         <w:t>可以通过全局梯度下降来平滑曲线。</w:t>
       </w:r>
+    </w:p>
+    <w:p>
+      <w:pPr>
+        <w:keepNext w:val="0"/>
+        <w:keepLines w:val="0"/>
+        <w:widowControl/>
+        <w:numPr>
+          <w:ilvl w:val="0"/>
+          <w:numId w:val="0"/>
+        </w:numPr>
+        <w:suppressLineNumbers w:val="0"/>
+        <w:jc w:val="left"/>
+        <w:rPr>
+          <w:rFonts w:hint="eastAsia"/>
+          <w:lang w:val="en-US" w:eastAsia="zh-CN"/>
+        </w:rPr>
+      </w:pPr>
+    </w:p>
+    <w:p>
+      <w:pPr>
+        <w:keepNext w:val="0"/>
+        <w:keepLines w:val="0"/>
+        <w:widowControl/>
+        <w:numPr>
+          <w:ilvl w:val="0"/>
+          <w:numId w:val="0"/>
+        </w:numPr>
+        <w:suppressLineNumbers w:val="0"/>
+        <w:jc w:val="left"/>
+        <w:rPr>
+          <w:rFonts w:hint="eastAsia"/>
+          <w:lang w:val="en-US" w:eastAsia="zh-CN"/>
+        </w:rPr>
+      </w:pPr>
+      <w:r>
+        <w:rPr>
+          <w:rFonts w:hint="eastAsia"/>
+          <w:lang w:val="en-US" w:eastAsia="zh-CN"/>
+        </w:rPr>
+        <w:t>2023-03-25：</w:t>
+      </w:r>
+    </w:p>
+    <w:p>
+      <w:pPr>
+        <w:keepNext w:val="0"/>
+        <w:keepLines w:val="0"/>
+        <w:widowControl/>
+        <w:numPr>
+          <w:ilvl w:val="0"/>
+          <w:numId w:val="0"/>
+        </w:numPr>
+        <w:suppressLineNumbers w:val="0"/>
+        <w:ind w:firstLine="420" w:firstLineChars="0"/>
+        <w:jc w:val="left"/>
+        <w:rPr>
+          <w:rFonts w:hint="eastAsia"/>
+          <w:lang w:val="en-US" w:eastAsia="zh-CN"/>
+        </w:rPr>
+      </w:pPr>
+      <w:r>
+        <w:rPr>
+          <w:rFonts w:hint="eastAsia"/>
+          <w:lang w:val="en-US" w:eastAsia="zh-CN"/>
+        </w:rPr>
+        <w:t>既然找不到参考，要不直接看RRT的路径规划文章</w:t>
+      </w:r>
+    </w:p>
+    <w:p>
+      <w:pPr>
+        <w:keepNext w:val="0"/>
+        <w:keepLines w:val="0"/>
+        <w:widowControl/>
+        <w:numPr>
+          <w:ilvl w:val="0"/>
+          <w:numId w:val="0"/>
+        </w:numPr>
+        <w:suppressLineNumbers w:val="0"/>
+        <w:ind w:firstLine="420" w:firstLineChars="0"/>
+        <w:jc w:val="left"/>
+        <w:rPr>
+          <w:rFonts w:hint="eastAsia"/>
+          <w:lang w:val="en-US" w:eastAsia="zh-CN"/>
+        </w:rPr>
+      </w:pPr>
+      <w:r>
+        <w:rPr>
+          <w:rFonts w:hint="eastAsia"/>
+          <w:lang w:val="en-US" w:eastAsia="zh-CN"/>
+        </w:rPr>
+        <w:t>或者先弱化一下graph</w:t>
+      </w:r>
+    </w:p>
+    <w:p>
+      <w:pPr>
+        <w:keepNext w:val="0"/>
+        <w:keepLines w:val="0"/>
+        <w:widowControl/>
+        <w:numPr>
+          <w:ilvl w:val="0"/>
+          <w:numId w:val="0"/>
+        </w:numPr>
+        <w:suppressLineNumbers w:val="0"/>
+        <w:jc w:val="left"/>
+        <w:rPr>
+          <w:rFonts w:hint="eastAsia"/>
+          <w:lang w:val="en-US" w:eastAsia="zh-CN"/>
+        </w:rPr>
+      </w:pPr>
+    </w:p>
+    <w:p>
+      <w:pPr>
+        <w:keepNext w:val="0"/>
+        <w:keepLines w:val="0"/>
+        <w:widowControl/>
+        <w:numPr>
+          <w:ilvl w:val="0"/>
+          <w:numId w:val="0"/>
+        </w:numPr>
+        <w:suppressLineNumbers w:val="0"/>
+        <w:jc w:val="left"/>
+        <w:rPr>
+          <w:rFonts w:hint="eastAsia"/>
+          <w:lang w:val="en-US" w:eastAsia="zh-CN"/>
+        </w:rPr>
+      </w:pPr>
+      <w:r>
+        <w:rPr>
+          <w:rFonts w:hint="eastAsia"/>
+          <w:lang w:val="en-US" w:eastAsia="zh-CN"/>
+        </w:rPr>
+        <w:t>2023-03-27：</w:t>
+      </w:r>
+    </w:p>
+    <w:p>
+      <w:pPr>
+        <w:keepNext w:val="0"/>
+        <w:keepLines w:val="0"/>
+        <w:widowControl/>
+        <w:numPr>
+          <w:ilvl w:val="0"/>
+          <w:numId w:val="0"/>
+        </w:numPr>
+        <w:suppressLineNumbers w:val="0"/>
+        <w:ind w:firstLine="420" w:firstLineChars="0"/>
+        <w:jc w:val="left"/>
+        <w:rPr>
+          <w:rFonts w:hint="eastAsia"/>
+          <w:lang w:val="en-US" w:eastAsia="zh-CN"/>
+        </w:rPr>
+      </w:pPr>
+      <w:r>
+        <w:rPr>
+          <w:rFonts w:hint="eastAsia"/>
+          <w:lang w:val="en-US" w:eastAsia="zh-CN"/>
+        </w:rPr>
+        <w:t>我介意的问题在于：</w:t>
+      </w:r>
+    </w:p>
+    <w:p>
+      <w:pPr>
+        <w:keepNext w:val="0"/>
+        <w:keepLines w:val="0"/>
+        <w:widowControl/>
+        <w:numPr>
+          <w:ilvl w:val="0"/>
+          <w:numId w:val="14"/>
+        </w:numPr>
+        <w:suppressLineNumbers w:val="0"/>
+        <w:ind w:firstLine="420" w:firstLineChars="0"/>
+        <w:jc w:val="left"/>
+        <w:rPr>
+          <w:rFonts w:hint="eastAsia"/>
+          <w:lang w:val="en-US" w:eastAsia="zh-CN"/>
+        </w:rPr>
+      </w:pPr>
+      <w:r>
+        <w:rPr>
+          <w:rFonts w:hint="eastAsia"/>
+          <w:lang w:val="en-US" w:eastAsia="zh-CN"/>
+        </w:rPr>
+        <w:t>特殊的约束是设计前知道，设计中知道，还是设计后知道</w:t>
+      </w:r>
+    </w:p>
+    <w:p>
+      <w:pPr>
+        <w:keepNext w:val="0"/>
+        <w:keepLines w:val="0"/>
+        <w:widowControl/>
+        <w:numPr>
+          <w:ilvl w:val="0"/>
+          <w:numId w:val="14"/>
+        </w:numPr>
+        <w:suppressLineNumbers w:val="0"/>
+        <w:ind w:firstLine="420" w:firstLineChars="0"/>
+        <w:jc w:val="left"/>
+        <w:rPr>
+          <w:rFonts w:hint="default"/>
+          <w:lang w:val="en-US" w:eastAsia="zh-CN"/>
+        </w:rPr>
+      </w:pPr>
+      <w:r>
+        <w:rPr>
+          <w:rFonts w:hint="eastAsia"/>
+          <w:lang w:val="en-US" w:eastAsia="zh-CN"/>
+        </w:rPr>
+        <w:t>特殊的约束是设计中一直保持，还是设计中存在</w:t>
+      </w:r>
+    </w:p>
+    <w:p>
+      <w:pPr>
+        <w:keepNext w:val="0"/>
+        <w:keepLines w:val="0"/>
+        <w:widowControl/>
+        <w:numPr>
+          <w:ilvl w:val="0"/>
+          <w:numId w:val="14"/>
+        </w:numPr>
+        <w:suppressLineNumbers w:val="0"/>
+        <w:ind w:firstLine="420" w:firstLineChars="0"/>
+        <w:jc w:val="left"/>
+        <w:rPr>
+          <w:rFonts w:hint="default"/>
+          <w:lang w:val="en-US" w:eastAsia="zh-CN"/>
+        </w:rPr>
+      </w:pPr>
+      <w:r>
+        <w:rPr>
+          <w:rFonts w:hint="eastAsia"/>
+          <w:lang w:val="en-US" w:eastAsia="zh-CN"/>
+        </w:rPr>
+        <w:t>约束是不是软约束，即是同一约束不同选择有不同值</w:t>
+      </w:r>
+    </w:p>
+    <w:p>
+      <w:pPr>
+        <w:keepNext w:val="0"/>
+        <w:keepLines w:val="0"/>
+        <w:widowControl/>
+        <w:numPr>
+          <w:ilvl w:val="0"/>
+          <w:numId w:val="14"/>
+        </w:numPr>
+        <w:suppressLineNumbers w:val="0"/>
+        <w:ind w:firstLine="420" w:firstLineChars="0"/>
+        <w:jc w:val="left"/>
+        <w:rPr>
+          <w:rFonts w:hint="eastAsia"/>
+          <w:lang w:val="en-US" w:eastAsia="zh-CN"/>
+        </w:rPr>
+      </w:pPr>
+      <w:r>
+        <w:rPr>
+          <w:rFonts w:hint="eastAsia"/>
+          <w:lang w:val="en-US" w:eastAsia="zh-CN"/>
+        </w:rPr>
+        <w:t>进口与出口一定要与截面正交（希望如此）</w:t>
+      </w:r>
+    </w:p>
+    <w:p>
+      <w:pPr>
+        <w:keepNext w:val="0"/>
+        <w:keepLines w:val="0"/>
+        <w:widowControl/>
+        <w:numPr>
+          <w:numId w:val="0"/>
+        </w:numPr>
+        <w:suppressLineNumbers w:val="0"/>
+        <w:ind w:firstLine="420" w:firstLineChars="0"/>
+        <w:jc w:val="left"/>
+        <w:rPr>
+          <w:rFonts w:hint="eastAsia"/>
+          <w:lang w:val="en-US" w:eastAsia="zh-CN"/>
+        </w:rPr>
+      </w:pPr>
+      <w:r>
+        <w:rPr>
+          <w:rFonts w:hint="eastAsia"/>
+          <w:lang w:val="en-US" w:eastAsia="zh-CN"/>
+        </w:rPr>
+        <w:t>我没太多的把握，第1，这是个NP-Hard难题，这意味着必须有人的启发式，否则无法解决问题。第2，这几乎一定是个迭代求解问题，并且需要约束启发式的选择可能。第3，既然是个迭代问题，应该尽量使求解快速。</w:t>
+      </w:r>
+    </w:p>
+    <w:p>
+      <w:pPr>
+        <w:keepNext w:val="0"/>
+        <w:keepLines w:val="0"/>
+        <w:widowControl/>
+        <w:numPr>
+          <w:numId w:val="0"/>
+        </w:numPr>
+        <w:suppressLineNumbers w:val="0"/>
+        <w:ind w:firstLine="420" w:firstLineChars="0"/>
+        <w:jc w:val="left"/>
+        <w:rPr>
+          <w:rFonts w:hint="eastAsia"/>
+          <w:lang w:val="en-US" w:eastAsia="zh-CN"/>
+        </w:rPr>
+      </w:pPr>
+      <w:r>
+        <w:rPr>
+          <w:rFonts w:hint="eastAsia"/>
+          <w:lang w:val="en-US" w:eastAsia="zh-CN"/>
+        </w:rPr>
+        <w:t>角度的两条限制式：</w:t>
+      </w:r>
+    </w:p>
+    <w:p>
+      <w:pPr>
+        <w:keepNext w:val="0"/>
+        <w:keepLines w:val="0"/>
+        <w:widowControl/>
+        <w:numPr>
+          <w:numId w:val="0"/>
+        </w:numPr>
+        <w:suppressLineNumbers w:val="0"/>
+        <w:jc w:val="left"/>
+        <m:rPr/>
+        <w:rPr>
+          <w:rFonts w:hint="default" w:hAnsi="Cambria Math" w:cs="Times New Roman"/>
+          <w:i w:val="0"/>
+          <w:kern w:val="2"/>
+          <w:sz w:val="21"/>
+          <w:szCs w:val="24"/>
+          <w:lang w:val="en-US" w:eastAsia="zh-CN" w:bidi="ar-SA"/>
+        </w:rPr>
+      </w:pPr>
+      <m:oMathPara>
+        <m:oMath>
+          <m:sSub>
+            <m:sSubPr>
+              <m:ctrlPr>
+                <w:rPr>
+                  <w:rFonts w:hint="default" w:ascii="Cambria Math" w:hAnsi="Cambria Math" w:cs="Times New Roman"/>
+                  <w:kern w:val="2"/>
+                  <w:sz w:val="21"/>
+                  <w:szCs w:val="24"/>
+                  <w:lang w:val="en-US" w:eastAsia="zh-CN" w:bidi="ar-SA"/>
+                </w:rPr>
+              </m:ctrlPr>
+            </m:sSubPr>
+            <m:e>
+              <m:r>
+                <m:rPr>
+                  <m:sty m:val="p"/>
+                </m:rPr>
+                <w:rPr>
+                  <w:rFonts w:ascii="Cambria Math" w:hAnsi="Cambria Math" w:cs="Times New Roman"/>
+                  <w:kern w:val="2"/>
+                  <w:sz w:val="21"/>
+                  <w:szCs w:val="24"/>
+                  <w:lang w:val="en-US" w:bidi="ar-SA"/>
+                </w:rPr>
+                <m:t>θ</m:t>
+              </m:r>
+              <m:ctrlPr>
+                <w:rPr>
+                  <w:rFonts w:hint="default" w:ascii="Cambria Math" w:hAnsi="Cambria Math" w:cs="Times New Roman"/>
+                  <w:kern w:val="2"/>
+                  <w:sz w:val="21"/>
+                  <w:szCs w:val="24"/>
+                  <w:lang w:val="en-US" w:eastAsia="zh-CN" w:bidi="ar-SA"/>
+                </w:rPr>
+              </m:ctrlPr>
+            </m:e>
+            <m:sub>
+              <m:r>
+                <m:rPr>
+                  <m:sty m:val="p"/>
+                </m:rPr>
+                <w:rPr>
+                  <w:rFonts w:hint="default" w:ascii="Cambria Math" w:hAnsi="Cambria Math" w:cs="Times New Roman"/>
+                  <w:kern w:val="2"/>
+                  <w:sz w:val="21"/>
+                  <w:szCs w:val="24"/>
+                  <w:lang w:val="en-US" w:eastAsia="zh-CN" w:bidi="ar-SA"/>
+                </w:rPr>
+                <m:t>1</m:t>
+              </m:r>
+              <m:ctrlPr>
+                <w:rPr>
+                  <w:rFonts w:hint="default" w:ascii="Cambria Math" w:hAnsi="Cambria Math" w:cs="Times New Roman"/>
+                  <w:kern w:val="2"/>
+                  <w:sz w:val="21"/>
+                  <w:szCs w:val="24"/>
+                  <w:lang w:val="en-US" w:eastAsia="zh-CN" w:bidi="ar-SA"/>
+                </w:rPr>
+              </m:ctrlPr>
+            </m:sub>
+          </m:sSub>
+          <m:r>
+            <m:rPr>
+              <m:sty m:val="p"/>
+            </m:rPr>
+            <w:rPr>
+              <w:rFonts w:hint="default" w:ascii="Cambria Math" w:hAnsi="Cambria Math" w:cs="Times New Roman"/>
+              <w:kern w:val="2"/>
+              <w:sz w:val="21"/>
+              <w:szCs w:val="24"/>
+              <w:lang w:val="en-US" w:eastAsia="zh-CN" w:bidi="ar-SA"/>
+            </w:rPr>
+            <m:t>&gt;</m:t>
+          </m:r>
+          <m:sSub>
+            <m:sSubPr>
+              <m:ctrlPr>
+                <w:rPr>
+                  <w:rFonts w:hint="default" w:ascii="Cambria Math" w:hAnsi="Cambria Math" w:cs="Times New Roman"/>
+                  <w:kern w:val="2"/>
+                  <w:sz w:val="21"/>
+                  <w:szCs w:val="24"/>
+                  <w:lang w:val="en-US" w:eastAsia="zh-CN" w:bidi="ar-SA"/>
+                </w:rPr>
+              </m:ctrlPr>
+            </m:sSubPr>
+            <m:e>
+              <m:r>
+                <m:rPr>
+                  <m:sty m:val="p"/>
+                </m:rPr>
+                <w:rPr>
+                  <w:rFonts w:ascii="Cambria Math" w:hAnsi="Cambria Math" w:cs="Times New Roman"/>
+                  <w:kern w:val="2"/>
+                  <w:sz w:val="21"/>
+                  <w:szCs w:val="24"/>
+                  <w:lang w:val="en-US" w:bidi="ar-SA"/>
+                </w:rPr>
+                <m:t>θ</m:t>
+              </m:r>
+              <m:ctrlPr>
+                <w:rPr>
+                  <w:rFonts w:hint="default" w:ascii="Cambria Math" w:hAnsi="Cambria Math" w:cs="Times New Roman"/>
+                  <w:kern w:val="2"/>
+                  <w:sz w:val="21"/>
+                  <w:szCs w:val="24"/>
+                  <w:lang w:val="en-US" w:eastAsia="zh-CN" w:bidi="ar-SA"/>
+                </w:rPr>
+              </m:ctrlPr>
+            </m:e>
+            <m:sub>
+              <m:r>
+                <m:rPr>
+                  <m:sty m:val="p"/>
+                </m:rPr>
+                <w:rPr>
+                  <w:rFonts w:hint="default" w:ascii="Cambria Math" w:hAnsi="Cambria Math" w:cs="Times New Roman"/>
+                  <w:kern w:val="2"/>
+                  <w:sz w:val="21"/>
+                  <w:szCs w:val="24"/>
+                  <w:lang w:val="en-US" w:eastAsia="zh-CN" w:bidi="ar-SA"/>
+                </w:rPr>
+                <m:t>2</m:t>
+              </m:r>
+              <m:ctrlPr>
+                <w:rPr>
+                  <w:rFonts w:hint="default" w:ascii="Cambria Math" w:hAnsi="Cambria Math" w:cs="Times New Roman"/>
+                  <w:kern w:val="2"/>
+                  <w:sz w:val="21"/>
+                  <w:szCs w:val="24"/>
+                  <w:lang w:val="en-US" w:eastAsia="zh-CN" w:bidi="ar-SA"/>
+                </w:rPr>
+              </m:ctrlPr>
+            </m:sub>
+          </m:sSub>
+          <m:r>
+            <m:rPr>
+              <m:sty m:val="p"/>
+            </m:rPr>
+            <w:rPr>
+              <w:rFonts w:hint="default" w:ascii="Cambria Math" w:hAnsi="Cambria Math" w:cs="Times New Roman"/>
+              <w:kern w:val="2"/>
+              <w:sz w:val="21"/>
+              <w:szCs w:val="24"/>
+              <w:lang w:val="en-US" w:eastAsia="zh-CN" w:bidi="ar-SA"/>
+            </w:rPr>
+            <m:t xml:space="preserve"> </m:t>
+          </m:r>
+          <m:r>
+            <m:rPr>
+              <m:sty m:val="p"/>
+            </m:rPr>
+            <w:rPr>
+              <w:rFonts w:ascii="Cambria Math" w:hAnsi="Cambria Math" w:cs="Times New Roman"/>
+              <w:kern w:val="2"/>
+              <w:sz w:val="21"/>
+              <w:szCs w:val="24"/>
+              <w:lang w:val="en-US" w:bidi="ar-SA"/>
+            </w:rPr>
+            <m:t>→</m:t>
+          </m:r>
+          <m:r>
+            <m:rPr>
+              <m:sty m:val="p"/>
+            </m:rPr>
+            <w:rPr>
+              <w:rFonts w:hint="default" w:ascii="Cambria Math" w:hAnsi="Cambria Math" w:cs="Times New Roman"/>
+              <w:kern w:val="2"/>
+              <w:sz w:val="21"/>
+              <w:szCs w:val="24"/>
+              <w:lang w:val="en-US" w:eastAsia="zh-CN" w:bidi="ar-SA"/>
+            </w:rPr>
+            <m:t xml:space="preserve"> </m:t>
+          </m:r>
+          <m:r>
+            <m:rPr>
+              <m:sty m:val="p"/>
+            </m:rPr>
+            <w:rPr>
+              <w:rFonts w:hint="default" w:ascii="Cambria Math" w:hAnsi="Cambria Math" w:cs="Times New Roman"/>
+              <w:kern w:val="2"/>
+              <w:sz w:val="21"/>
+              <w:szCs w:val="24"/>
+              <w:lang w:val="en-US" w:eastAsia="zh-CN" w:bidi="ar-SA"/>
+            </w:rPr>
+            <m:t>f(</m:t>
+          </m:r>
+          <m:sSub>
+            <m:sSubPr>
+              <m:ctrlPr>
+                <m:rPr/>
+                <w:rPr>
+                  <w:rFonts w:hint="default" w:ascii="Cambria Math" w:hAnsi="Cambria Math" w:cs="Times New Roman"/>
+                  <w:kern w:val="2"/>
+                  <w:sz w:val="21"/>
+                  <w:szCs w:val="24"/>
+                  <w:lang w:val="en-US" w:eastAsia="zh-CN" w:bidi="ar-SA"/>
+                </w:rPr>
+              </m:ctrlPr>
+            </m:sSubPr>
+            <m:e>
+              <m:r>
+                <m:rPr>
+                  <m:sty m:val="p"/>
+                </m:rPr>
+                <w:rPr>
+                  <w:rFonts w:ascii="Cambria Math" w:hAnsi="Cambria Math" w:cs="Times New Roman"/>
+                  <w:kern w:val="2"/>
+                  <w:sz w:val="21"/>
+                  <w:szCs w:val="24"/>
+                  <w:lang w:val="en-US" w:bidi="ar-SA"/>
+                </w:rPr>
+                <m:t>θ</m:t>
+              </m:r>
+              <m:ctrlPr>
+                <m:rPr/>
+                <w:rPr>
+                  <w:rFonts w:hint="default" w:ascii="Cambria Math" w:hAnsi="Cambria Math" w:cs="Times New Roman"/>
+                  <w:kern w:val="2"/>
+                  <w:sz w:val="21"/>
+                  <w:szCs w:val="24"/>
+                  <w:lang w:val="en-US" w:eastAsia="zh-CN" w:bidi="ar-SA"/>
+                </w:rPr>
+              </m:ctrlPr>
+            </m:e>
+            <m:sub>
+              <m:r>
+                <m:rPr>
+                  <m:sty m:val="p"/>
+                </m:rPr>
+                <w:rPr>
+                  <w:rFonts w:hint="default" w:ascii="Cambria Math" w:hAnsi="Cambria Math" w:cs="Times New Roman"/>
+                  <w:kern w:val="2"/>
+                  <w:sz w:val="21"/>
+                  <w:szCs w:val="24"/>
+                  <w:lang w:val="en-US" w:eastAsia="zh-CN" w:bidi="ar-SA"/>
+                </w:rPr>
+                <m:t>1</m:t>
+              </m:r>
+              <m:ctrlPr>
+                <m:rPr/>
+                <w:rPr>
+                  <w:rFonts w:hint="default" w:ascii="Cambria Math" w:hAnsi="Cambria Math" w:cs="Times New Roman"/>
+                  <w:kern w:val="2"/>
+                  <w:sz w:val="21"/>
+                  <w:szCs w:val="24"/>
+                  <w:lang w:val="en-US" w:eastAsia="zh-CN" w:bidi="ar-SA"/>
+                </w:rPr>
+              </m:ctrlPr>
+            </m:sub>
+          </m:sSub>
+          <m:r>
+            <m:rPr>
+              <m:sty m:val="p"/>
+            </m:rPr>
+            <w:rPr>
+              <w:rFonts w:hint="default" w:ascii="Cambria Math" w:hAnsi="Cambria Math" w:cs="Times New Roman"/>
+              <w:kern w:val="2"/>
+              <w:sz w:val="21"/>
+              <w:szCs w:val="24"/>
+              <w:lang w:val="en-US" w:eastAsia="zh-CN" w:bidi="ar-SA"/>
+            </w:rPr>
+            <m:t>)&gt;f(</m:t>
+          </m:r>
+          <m:sSub>
+            <m:sSubPr>
+              <m:ctrlPr>
+                <m:rPr/>
+                <w:rPr>
+                  <w:rFonts w:hint="default" w:ascii="Cambria Math" w:hAnsi="Cambria Math" w:cs="Times New Roman"/>
+                  <w:kern w:val="2"/>
+                  <w:sz w:val="21"/>
+                  <w:szCs w:val="24"/>
+                  <w:lang w:val="en-US" w:eastAsia="zh-CN" w:bidi="ar-SA"/>
+                </w:rPr>
+              </m:ctrlPr>
+            </m:sSubPr>
+            <m:e>
+              <m:r>
+                <m:rPr>
+                  <m:sty m:val="p"/>
+                </m:rPr>
+                <w:rPr>
+                  <w:rFonts w:ascii="Cambria Math" w:hAnsi="Cambria Math" w:cs="Times New Roman"/>
+                  <w:kern w:val="2"/>
+                  <w:sz w:val="21"/>
+                  <w:szCs w:val="24"/>
+                  <w:lang w:val="en-US" w:bidi="ar-SA"/>
+                </w:rPr>
+                <m:t>θ</m:t>
+              </m:r>
+              <m:ctrlPr>
+                <m:rPr/>
+                <w:rPr>
+                  <w:rFonts w:hint="default" w:ascii="Cambria Math" w:hAnsi="Cambria Math" w:cs="Times New Roman"/>
+                  <w:kern w:val="2"/>
+                  <w:sz w:val="21"/>
+                  <w:szCs w:val="24"/>
+                  <w:lang w:val="en-US" w:eastAsia="zh-CN" w:bidi="ar-SA"/>
+                </w:rPr>
+              </m:ctrlPr>
+            </m:e>
+            <m:sub>
+              <m:r>
+                <m:rPr>
+                  <m:sty m:val="p"/>
+                </m:rPr>
+                <w:rPr>
+                  <w:rFonts w:hint="default" w:ascii="Cambria Math" w:hAnsi="Cambria Math" w:cs="Times New Roman"/>
+                  <w:kern w:val="2"/>
+                  <w:sz w:val="21"/>
+                  <w:szCs w:val="24"/>
+                  <w:lang w:val="en-US" w:eastAsia="zh-CN" w:bidi="ar-SA"/>
+                </w:rPr>
+                <m:t>2</m:t>
+              </m:r>
+              <m:ctrlPr>
+                <m:rPr/>
+                <w:rPr>
+                  <w:rFonts w:hint="default" w:ascii="Cambria Math" w:hAnsi="Cambria Math" w:cs="Times New Roman"/>
+                  <w:kern w:val="2"/>
+                  <w:sz w:val="21"/>
+                  <w:szCs w:val="24"/>
+                  <w:lang w:val="en-US" w:eastAsia="zh-CN" w:bidi="ar-SA"/>
+                </w:rPr>
+              </m:ctrlPr>
+            </m:sub>
+          </m:sSub>
+          <m:r>
+            <m:rPr>
+              <m:sty m:val="p"/>
+            </m:rPr>
+            <w:rPr>
+              <w:rFonts w:hint="default" w:ascii="Cambria Math" w:hAnsi="Cambria Math" w:cs="Times New Roman"/>
+              <w:kern w:val="2"/>
+              <w:sz w:val="21"/>
+              <w:szCs w:val="24"/>
+              <w:lang w:val="en-US" w:eastAsia="zh-CN" w:bidi="ar-SA"/>
+            </w:rPr>
+            <m:t>)</m:t>
+          </m:r>
+          <m:r>
+            <m:rPr>
+              <m:sty m:val="p"/>
+            </m:rPr>
+            <w:rPr>
+              <w:rFonts w:hint="default" w:ascii="Cambria Math" w:hAnsi="Cambria Math" w:cs="Times New Roman"/>
+              <w:kern w:val="2"/>
+              <w:sz w:val="21"/>
+              <w:szCs w:val="24"/>
+              <w:lang w:val="en-US" w:eastAsia="zh-CN" w:bidi="ar-SA"/>
+            </w:rPr>
+            <m:t xml:space="preserve">  (1)</m:t>
+          </m:r>
+          <m:r>
+            <m:rPr>
+              <m:sty m:val="p"/>
+            </m:rPr>
+            <w:rPr>
+              <w:rFonts w:hint="default" w:ascii="Cambria Math" w:hAnsi="Cambria Math" w:cs="Times New Roman"/>
+              <w:kern w:val="2"/>
+              <w:sz w:val="21"/>
+              <w:szCs w:val="24"/>
+              <w:lang w:val="en-US" w:eastAsia="zh-CN" w:bidi="ar-SA"/>
+            </w:rPr>
+            <w:br w:type="textWrapping"/>
+          </m:r>
+        </m:oMath>
+      </m:oMathPara>
+      <m:oMathPara>
+        <m:oMath>
+          <m:r>
+            <m:rPr>
+              <m:sty m:val="p"/>
+            </m:rPr>
+            <w:rPr>
+              <w:rFonts w:hint="default" w:ascii="Cambria Math" w:hAnsi="Cambria Math" w:cs="Times New Roman"/>
+              <w:kern w:val="2"/>
+              <w:sz w:val="21"/>
+              <w:szCs w:val="24"/>
+              <w:lang w:val="en-US" w:eastAsia="zh-CN" w:bidi="ar-SA"/>
+            </w:rPr>
+            <m:t>f(</m:t>
+          </m:r>
+          <m:sSub>
+            <m:sSubPr>
+              <m:ctrlPr>
+                <m:rPr/>
+                <w:rPr>
+                  <w:rFonts w:hint="default" w:ascii="Cambria Math" w:hAnsi="Cambria Math" w:cs="Times New Roman"/>
+                  <w:kern w:val="2"/>
+                  <w:sz w:val="21"/>
+                  <w:szCs w:val="24"/>
+                  <w:lang w:val="en-US" w:eastAsia="zh-CN" w:bidi="ar-SA"/>
+                </w:rPr>
+              </m:ctrlPr>
+            </m:sSubPr>
+            <m:e>
+              <m:r>
+                <m:rPr>
+                  <m:sty m:val="p"/>
+                </m:rPr>
+                <w:rPr>
+                  <w:rFonts w:ascii="Cambria Math" w:hAnsi="Cambria Math" w:cs="Times New Roman"/>
+                  <w:kern w:val="2"/>
+                  <w:sz w:val="21"/>
+                  <w:szCs w:val="24"/>
+                  <w:lang w:val="en-US" w:bidi="ar-SA"/>
+                </w:rPr>
+                <m:t>θ</m:t>
+              </m:r>
+              <m:ctrlPr>
+                <m:rPr/>
+                <w:rPr>
+                  <w:rFonts w:hint="default" w:ascii="Cambria Math" w:hAnsi="Cambria Math" w:cs="Times New Roman"/>
+                  <w:kern w:val="2"/>
+                  <w:sz w:val="21"/>
+                  <w:szCs w:val="24"/>
+                  <w:lang w:val="en-US" w:eastAsia="zh-CN" w:bidi="ar-SA"/>
+                </w:rPr>
+              </m:ctrlPr>
+            </m:e>
+            <m:sub>
+              <m:r>
+                <m:rPr>
+                  <m:sty m:val="p"/>
+                </m:rPr>
+                <w:rPr>
+                  <w:rFonts w:hint="default" w:ascii="Cambria Math" w:hAnsi="Cambria Math" w:cs="Times New Roman"/>
+                  <w:kern w:val="2"/>
+                  <w:sz w:val="21"/>
+                  <w:szCs w:val="24"/>
+                  <w:lang w:val="en-US" w:eastAsia="zh-CN" w:bidi="ar-SA"/>
+                </w:rPr>
+                <m:t>1</m:t>
+              </m:r>
+              <m:ctrlPr>
+                <m:rPr/>
+                <w:rPr>
+                  <w:rFonts w:hint="default" w:ascii="Cambria Math" w:hAnsi="Cambria Math" w:cs="Times New Roman"/>
+                  <w:kern w:val="2"/>
+                  <w:sz w:val="21"/>
+                  <w:szCs w:val="24"/>
+                  <w:lang w:val="en-US" w:eastAsia="zh-CN" w:bidi="ar-SA"/>
+                </w:rPr>
+              </m:ctrlPr>
+            </m:sub>
+          </m:sSub>
+          <m:r>
+            <m:rPr>
+              <m:sty m:val="p"/>
+            </m:rPr>
+            <w:rPr>
+              <w:rFonts w:hint="default" w:ascii="Cambria Math" w:hAnsi="Cambria Math" w:cs="Times New Roman"/>
+              <w:kern w:val="2"/>
+              <w:sz w:val="21"/>
+              <w:szCs w:val="24"/>
+              <w:lang w:val="en-US" w:eastAsia="zh-CN" w:bidi="ar-SA"/>
+            </w:rPr>
+            <m:t>+</m:t>
+          </m:r>
+          <m:sSub>
+            <m:sSubPr>
+              <m:ctrlPr>
+                <m:rPr/>
+                <w:rPr>
+                  <w:rFonts w:hint="default" w:ascii="Cambria Math" w:hAnsi="Cambria Math" w:cs="Times New Roman"/>
+                  <w:kern w:val="2"/>
+                  <w:sz w:val="21"/>
+                  <w:szCs w:val="24"/>
+                  <w:lang w:val="en-US" w:eastAsia="zh-CN" w:bidi="ar-SA"/>
+                </w:rPr>
+              </m:ctrlPr>
+            </m:sSubPr>
+            <m:e>
+              <m:r>
+                <m:rPr>
+                  <m:sty m:val="p"/>
+                </m:rPr>
+                <w:rPr>
+                  <w:rFonts w:ascii="Cambria Math" w:hAnsi="Cambria Math" w:cs="Times New Roman"/>
+                  <w:kern w:val="2"/>
+                  <w:sz w:val="21"/>
+                  <w:szCs w:val="24"/>
+                  <w:lang w:val="en-US" w:bidi="ar-SA"/>
+                </w:rPr>
+                <m:t>θ</m:t>
+              </m:r>
+              <m:ctrlPr>
+                <m:rPr/>
+                <w:rPr>
+                  <w:rFonts w:hint="default" w:ascii="Cambria Math" w:hAnsi="Cambria Math" w:cs="Times New Roman"/>
+                  <w:i w:val="0"/>
+                  <w:kern w:val="2"/>
+                  <w:sz w:val="21"/>
+                  <w:szCs w:val="24"/>
+                  <w:lang w:val="en-US" w:eastAsia="zh-CN" w:bidi="ar-SA"/>
+                </w:rPr>
+              </m:ctrlPr>
+            </m:e>
+            <m:sub>
+              <m:r>
+                <m:rPr>
+                  <m:sty m:val="p"/>
+                </m:rPr>
+                <w:rPr>
+                  <w:rFonts w:hint="default" w:ascii="Cambria Math" w:hAnsi="Cambria Math" w:cs="Times New Roman"/>
+                  <w:kern w:val="2"/>
+                  <w:sz w:val="21"/>
+                  <w:szCs w:val="24"/>
+                  <w:lang w:val="en-US" w:eastAsia="zh-CN" w:bidi="ar-SA"/>
+                </w:rPr>
+                <m:t>2</m:t>
+              </m:r>
+              <m:ctrlPr>
+                <m:rPr/>
+                <w:rPr>
+                  <w:rFonts w:hint="default" w:ascii="Cambria Math" w:hAnsi="Cambria Math" w:cs="Times New Roman"/>
+                  <w:i w:val="0"/>
+                  <w:kern w:val="2"/>
+                  <w:sz w:val="21"/>
+                  <w:szCs w:val="24"/>
+                  <w:lang w:val="en-US" w:eastAsia="zh-CN" w:bidi="ar-SA"/>
+                </w:rPr>
+              </m:ctrlPr>
+            </m:sub>
+          </m:sSub>
+          <m:r>
+            <m:rPr>
+              <m:sty m:val="p"/>
+            </m:rPr>
+            <w:rPr>
+              <w:rFonts w:hint="default" w:ascii="Cambria Math" w:hAnsi="Cambria Math" w:cs="Times New Roman"/>
+              <w:kern w:val="2"/>
+              <w:sz w:val="21"/>
+              <w:szCs w:val="24"/>
+              <w:lang w:val="en-US" w:eastAsia="zh-CN" w:bidi="ar-SA"/>
+            </w:rPr>
+            <m:t>)&gt;f(</m:t>
+          </m:r>
+          <m:sSub>
+            <m:sSubPr>
+              <m:ctrlPr>
+                <m:rPr/>
+                <w:rPr>
+                  <w:rFonts w:hint="default" w:ascii="Cambria Math" w:hAnsi="Cambria Math" w:cs="Times New Roman"/>
+                  <w:kern w:val="2"/>
+                  <w:sz w:val="21"/>
+                  <w:szCs w:val="24"/>
+                  <w:lang w:val="en-US" w:eastAsia="zh-CN" w:bidi="ar-SA"/>
+                </w:rPr>
+              </m:ctrlPr>
+            </m:sSubPr>
+            <m:e>
+              <m:r>
+                <m:rPr>
+                  <m:sty m:val="p"/>
+                </m:rPr>
+                <w:rPr>
+                  <w:rFonts w:ascii="Cambria Math" w:hAnsi="Cambria Math" w:cs="Times New Roman"/>
+                  <w:kern w:val="2"/>
+                  <w:sz w:val="21"/>
+                  <w:szCs w:val="24"/>
+                  <w:lang w:val="en-US" w:bidi="ar-SA"/>
+                </w:rPr>
+                <m:t>θ</m:t>
+              </m:r>
+              <m:ctrlPr>
+                <m:rPr/>
+                <w:rPr>
+                  <w:rFonts w:hint="default" w:ascii="Cambria Math" w:hAnsi="Cambria Math" w:cs="Times New Roman"/>
+                  <w:kern w:val="2"/>
+                  <w:sz w:val="21"/>
+                  <w:szCs w:val="24"/>
+                  <w:lang w:val="en-US" w:eastAsia="zh-CN" w:bidi="ar-SA"/>
+                </w:rPr>
+              </m:ctrlPr>
+            </m:e>
+            <m:sub>
+              <m:r>
+                <m:rPr>
+                  <m:sty m:val="p"/>
+                </m:rPr>
+                <w:rPr>
+                  <w:rFonts w:hint="default" w:ascii="Cambria Math" w:hAnsi="Cambria Math" w:cs="Times New Roman"/>
+                  <w:kern w:val="2"/>
+                  <w:sz w:val="21"/>
+                  <w:szCs w:val="24"/>
+                  <w:lang w:val="en-US" w:eastAsia="zh-CN" w:bidi="ar-SA"/>
+                </w:rPr>
+                <m:t>1</m:t>
+              </m:r>
+              <m:ctrlPr>
+                <m:rPr/>
+                <w:rPr>
+                  <w:rFonts w:hint="default" w:ascii="Cambria Math" w:hAnsi="Cambria Math" w:cs="Times New Roman"/>
+                  <w:kern w:val="2"/>
+                  <w:sz w:val="21"/>
+                  <w:szCs w:val="24"/>
+                  <w:lang w:val="en-US" w:eastAsia="zh-CN" w:bidi="ar-SA"/>
+                </w:rPr>
+              </m:ctrlPr>
+            </m:sub>
+          </m:sSub>
+          <m:r>
+            <m:rPr>
+              <m:sty m:val="p"/>
+            </m:rPr>
+            <w:rPr>
+              <w:rFonts w:hint="default" w:ascii="Cambria Math" w:hAnsi="Cambria Math" w:cs="Times New Roman"/>
+              <w:kern w:val="2"/>
+              <w:sz w:val="21"/>
+              <w:szCs w:val="24"/>
+              <w:lang w:val="en-US" w:eastAsia="zh-CN" w:bidi="ar-SA"/>
+            </w:rPr>
+            <m:t>)+f(</m:t>
+          </m:r>
+          <m:sSub>
+            <m:sSubPr>
+              <m:ctrlPr>
+                <m:rPr/>
+                <w:rPr>
+                  <w:rFonts w:hint="default" w:ascii="Cambria Math" w:hAnsi="Cambria Math" w:cs="Times New Roman"/>
+                  <w:kern w:val="2"/>
+                  <w:sz w:val="21"/>
+                  <w:szCs w:val="24"/>
+                  <w:lang w:val="en-US" w:eastAsia="zh-CN" w:bidi="ar-SA"/>
+                </w:rPr>
+              </m:ctrlPr>
+            </m:sSubPr>
+            <m:e>
+              <m:r>
+                <m:rPr>
+                  <m:sty m:val="p"/>
+                </m:rPr>
+                <w:rPr>
+                  <w:rFonts w:ascii="Cambria Math" w:hAnsi="Cambria Math" w:cs="Times New Roman"/>
+                  <w:kern w:val="2"/>
+                  <w:sz w:val="21"/>
+                  <w:szCs w:val="24"/>
+                  <w:lang w:val="en-US" w:bidi="ar-SA"/>
+                </w:rPr>
+                <m:t>θ</m:t>
+              </m:r>
+              <m:ctrlPr>
+                <m:rPr/>
+                <w:rPr>
+                  <w:rFonts w:hint="default" w:ascii="Cambria Math" w:hAnsi="Cambria Math" w:cs="Times New Roman"/>
+                  <w:kern w:val="2"/>
+                  <w:sz w:val="21"/>
+                  <w:szCs w:val="24"/>
+                  <w:lang w:val="en-US" w:eastAsia="zh-CN" w:bidi="ar-SA"/>
+                </w:rPr>
+              </m:ctrlPr>
+            </m:e>
+            <m:sub>
+              <m:r>
+                <m:rPr>
+                  <m:sty m:val="p"/>
+                </m:rPr>
+                <w:rPr>
+                  <w:rFonts w:hint="default" w:ascii="Cambria Math" w:hAnsi="Cambria Math" w:cs="Times New Roman"/>
+                  <w:kern w:val="2"/>
+                  <w:sz w:val="21"/>
+                  <w:szCs w:val="24"/>
+                  <w:lang w:val="en-US" w:eastAsia="zh-CN" w:bidi="ar-SA"/>
+                </w:rPr>
+                <m:t>2</m:t>
+              </m:r>
+              <m:ctrlPr>
+                <m:rPr/>
+                <w:rPr>
+                  <w:rFonts w:hint="default" w:ascii="Cambria Math" w:hAnsi="Cambria Math" w:cs="Times New Roman"/>
+                  <w:kern w:val="2"/>
+                  <w:sz w:val="21"/>
+                  <w:szCs w:val="24"/>
+                  <w:lang w:val="en-US" w:eastAsia="zh-CN" w:bidi="ar-SA"/>
+                </w:rPr>
+              </m:ctrlPr>
+            </m:sub>
+          </m:sSub>
+          <m:r>
+            <m:rPr>
+              <m:sty m:val="p"/>
+            </m:rPr>
+            <w:rPr>
+              <w:rFonts w:hint="default" w:ascii="Cambria Math" w:hAnsi="Cambria Math" w:cs="Times New Roman"/>
+              <w:kern w:val="2"/>
+              <w:sz w:val="21"/>
+              <w:szCs w:val="24"/>
+              <w:lang w:val="en-US" w:eastAsia="zh-CN" w:bidi="ar-SA"/>
+            </w:rPr>
+            <m:t xml:space="preserve">)   (2) </m:t>
+          </m:r>
+        </m:oMath>
+      </m:oMathPara>
+    </w:p>
+    <w:p>
+      <w:pPr>
+        <w:keepNext w:val="0"/>
+        <w:keepLines w:val="0"/>
+        <w:widowControl/>
+        <w:numPr>
+          <w:numId w:val="0"/>
+        </w:numPr>
+        <w:suppressLineNumbers w:val="0"/>
+        <w:ind w:left="420" w:leftChars="0" w:firstLine="420" w:firstLineChars="0"/>
+        <w:jc w:val="left"/>
+        <m:rPr/>
+        <w:rPr>
+          <w:rFonts w:hint="eastAsia" w:hAnsi="Cambria Math" w:cs="Times New Roman"/>
+          <w:i w:val="0"/>
+          <w:kern w:val="2"/>
+          <w:sz w:val="21"/>
+          <w:szCs w:val="24"/>
+          <w:lang w:val="en-US" w:eastAsia="zh-CN" w:bidi="ar-SA"/>
+        </w:rPr>
+      </w:pPr>
+      <w:r>
+        <m:rPr/>
+        <w:rPr>
+          <w:rFonts w:hint="eastAsia" w:hAnsi="Cambria Math" w:cs="Times New Roman"/>
+          <w:i w:val="0"/>
+          <w:kern w:val="2"/>
+          <w:sz w:val="21"/>
+          <w:szCs w:val="24"/>
+          <w:lang w:val="en-US" w:eastAsia="zh-CN" w:bidi="ar-SA"/>
+        </w:rPr>
+        <w:t>杜宾启发式在三维上完备，但怎么确定最短？（这些曲线圆滑限制太大，我不想用），我希望可以直接使用梯度优化确定最优曲线。</w:t>
+      </w:r>
+    </w:p>
+    <w:p>
+      <w:pPr>
+        <w:keepNext w:val="0"/>
+        <w:keepLines w:val="0"/>
+        <w:widowControl/>
+        <w:numPr>
+          <w:numId w:val="0"/>
+        </w:numPr>
+        <w:suppressLineNumbers w:val="0"/>
+        <w:ind w:firstLine="420" w:firstLineChars="0"/>
+        <w:jc w:val="left"/>
+        <m:rPr/>
+        <w:rPr>
+          <w:rFonts w:hint="default" w:hAnsi="Cambria Math" w:cs="Times New Roman"/>
+          <w:i w:val="0"/>
+          <w:kern w:val="2"/>
+          <w:sz w:val="21"/>
+          <w:szCs w:val="24"/>
+          <w:lang w:val="en-US" w:eastAsia="zh-CN" w:bidi="ar-SA"/>
+        </w:rPr>
+      </w:pPr>
+      <w:r>
+        <m:rPr/>
+        <w:rPr>
+          <w:rFonts w:hint="eastAsia" w:hAnsi="Cambria Math" w:cs="Times New Roman"/>
+          <w:i w:val="0"/>
+          <w:kern w:val="2"/>
+          <w:sz w:val="21"/>
+          <w:szCs w:val="24"/>
+          <w:lang w:val="en-US" w:eastAsia="zh-CN" w:bidi="ar-SA"/>
+        </w:rPr>
+        <w:t>我需要方法来bound住路径</w:t>
+      </w:r>
+      <w:bookmarkStart w:id="0" w:name="_GoBack"/>
+      <w:bookmarkEnd w:id="0"/>
     </w:p>
     <w:sectPr>
       <w:pgSz w:w="11906" w:h="16838"/>
@@ -4275,6 +5346,18 @@
     </w:lvl>
   </w:abstractNum>
   <w:abstractNum w:abstractNumId="1">
+    <w:nsid w:val="8F59084C"/>
+    <w:multiLevelType w:val="singleLevel"/>
+    <w:tmpl w:val="8F59084C"/>
+    <w:lvl w:ilvl="0" w:tentative="0">
+      <w:start w:val="1"/>
+      <w:numFmt w:val="decimal"/>
+      <w:suff w:val="nothing"/>
+      <w:lvlText w:val="（%1）"/>
+      <w:lvlJc w:val="left"/>
+    </w:lvl>
+  </w:abstractNum>
+  <w:abstractNum w:abstractNumId="2">
     <w:nsid w:val="993A1F9A"/>
     <w:multiLevelType w:val="multilevel"/>
     <w:tmpl w:val="993A1F9A"/>
@@ -4406,7 +5489,7 @@
       </w:rPr>
     </w:lvl>
   </w:abstractNum>
-  <w:abstractNum w:abstractNumId="2">
+  <w:abstractNum w:abstractNumId="3">
     <w:nsid w:val="AD86AC51"/>
     <w:multiLevelType w:val="multilevel"/>
     <w:tmpl w:val="AD86AC51"/>
@@ -4538,7 +5621,7 @@
       </w:rPr>
     </w:lvl>
   </w:abstractNum>
-  <w:abstractNum w:abstractNumId="3">
+  <w:abstractNum w:abstractNumId="4">
     <w:nsid w:val="D9328B39"/>
     <w:multiLevelType w:val="multilevel"/>
     <w:tmpl w:val="D9328B39"/>
@@ -4670,7 +5753,7 @@
       </w:rPr>
     </w:lvl>
   </w:abstractNum>
-  <w:abstractNum w:abstractNumId="4">
+  <w:abstractNum w:abstractNumId="5">
     <w:nsid w:val="DA14E6E4"/>
     <w:multiLevelType w:val="singleLevel"/>
     <w:tmpl w:val="DA14E6E4"/>
@@ -4682,7 +5765,7 @@
       <w:lvlJc w:val="left"/>
     </w:lvl>
   </w:abstractNum>
-  <w:abstractNum w:abstractNumId="5">
+  <w:abstractNum w:abstractNumId="6">
     <w:nsid w:val="E16E729F"/>
     <w:multiLevelType w:val="singleLevel"/>
     <w:tmpl w:val="E16E729F"/>
@@ -4694,7 +5777,7 @@
       <w:lvlJc w:val="left"/>
     </w:lvl>
   </w:abstractNum>
-  <w:abstractNum w:abstractNumId="6">
+  <w:abstractNum w:abstractNumId="7">
     <w:nsid w:val="F716320A"/>
     <w:multiLevelType w:val="singleLevel"/>
     <w:tmpl w:val="F716320A"/>
@@ -4706,7 +5789,7 @@
       <w:lvlJc w:val="left"/>
     </w:lvl>
   </w:abstractNum>
-  <w:abstractNum w:abstractNumId="7">
+  <w:abstractNum w:abstractNumId="8">
     <w:nsid w:val="F9564BD8"/>
     <w:multiLevelType w:val="singleLevel"/>
     <w:tmpl w:val="F9564BD8"/>
@@ -4718,7 +5801,7 @@
       <w:lvlJc w:val="left"/>
     </w:lvl>
   </w:abstractNum>
-  <w:abstractNum w:abstractNumId="8">
+  <w:abstractNum w:abstractNumId="9">
     <w:nsid w:val="0C790244"/>
     <w:multiLevelType w:val="multilevel"/>
     <w:tmpl w:val="0C790244"/>
@@ -4854,7 +5937,7 @@
       </w:rPr>
     </w:lvl>
   </w:abstractNum>
-  <w:abstractNum w:abstractNumId="9">
+  <w:abstractNum w:abstractNumId="10">
     <w:nsid w:val="37324EA2"/>
     <w:multiLevelType w:val="multilevel"/>
     <w:tmpl w:val="37324EA2"/>
@@ -4986,7 +6069,7 @@
       </w:rPr>
     </w:lvl>
   </w:abstractNum>
-  <w:abstractNum w:abstractNumId="10">
+  <w:abstractNum w:abstractNumId="11">
     <w:nsid w:val="5DE4EBB2"/>
     <w:multiLevelType w:val="singleLevel"/>
     <w:tmpl w:val="5DE4EBB2"/>
@@ -4998,7 +6081,7 @@
       <w:lvlJc w:val="left"/>
     </w:lvl>
   </w:abstractNum>
-  <w:abstractNum w:abstractNumId="11">
+  <w:abstractNum w:abstractNumId="12">
     <w:nsid w:val="691290EC"/>
     <w:multiLevelType w:val="multilevel"/>
     <w:tmpl w:val="691290EC"/>
@@ -5130,7 +6213,7 @@
       </w:rPr>
     </w:lvl>
   </w:abstractNum>
-  <w:abstractNum w:abstractNumId="12">
+  <w:abstractNum w:abstractNumId="13">
     <w:nsid w:val="6B5ABFBE"/>
     <w:multiLevelType w:val="singleLevel"/>
     <w:tmpl w:val="6B5ABFBE"/>
@@ -5143,43 +6226,46 @@
     </w:lvl>
   </w:abstractNum>
   <w:num w:numId="1">
-    <w:abstractNumId w:val="10"/>
+    <w:abstractNumId w:val="11"/>
   </w:num>
   <w:num w:numId="2">
+    <w:abstractNumId w:val="7"/>
+  </w:num>
+  <w:num w:numId="3">
+    <w:abstractNumId w:val="4"/>
+  </w:num>
+  <w:num w:numId="4">
+    <w:abstractNumId w:val="2"/>
+  </w:num>
+  <w:num w:numId="5">
+    <w:abstractNumId w:val="3"/>
+  </w:num>
+  <w:num w:numId="6">
+    <w:abstractNumId w:val="5"/>
+  </w:num>
+  <w:num w:numId="7">
     <w:abstractNumId w:val="6"/>
   </w:num>
-  <w:num w:numId="3">
-    <w:abstractNumId w:val="3"/>
+  <w:num w:numId="8">
+    <w:abstractNumId w:val="9"/>
   </w:num>
-  <w:num w:numId="4">
-    <w:abstractNumId w:val="1"/>
-  </w:num>
-  <w:num w:numId="5">
-    <w:abstractNumId w:val="2"/>
-  </w:num>
-  <w:num w:numId="6">
-    <w:abstractNumId w:val="4"/>
-  </w:num>
-  <w:num w:numId="7">
-    <w:abstractNumId w:val="5"/>
-  </w:num>
-  <w:num w:numId="8">
+  <w:num w:numId="9">
     <w:abstractNumId w:val="8"/>
   </w:num>
-  <w:num w:numId="9">
-    <w:abstractNumId w:val="7"/>
-  </w:num>
   <w:num w:numId="10">
-    <w:abstractNumId w:val="11"/>
+    <w:abstractNumId w:val="12"/>
   </w:num>
   <w:num w:numId="11">
     <w:abstractNumId w:val="0"/>
   </w:num>
   <w:num w:numId="12">
-    <w:abstractNumId w:val="9"/>
+    <w:abstractNumId w:val="10"/>
   </w:num>
   <w:num w:numId="13">
-    <w:abstractNumId w:val="12"/>
+    <w:abstractNumId w:val="13"/>
+  </w:num>
+  <w:num w:numId="14">
+    <w:abstractNumId w:val="1"/>
   </w:num>
 </w:numbering>
 </file>
@@ -5298,7 +6384,7 @@
     <w:lsdException w:unhideWhenUsed="0" w:uiPriority="0" w:semiHidden="0" w:name="HTML Sample"/>
     <w:lsdException w:unhideWhenUsed="0" w:uiPriority="0" w:semiHidden="0" w:name="HTML Typewriter"/>
     <w:lsdException w:unhideWhenUsed="0" w:uiPriority="0" w:semiHidden="0" w:name="HTML Variable"/>
-    <w:lsdException w:unhideWhenUsed="0" w:uiPriority="0" w:name="Normal Table"/>
+    <w:lsdException w:qFormat="1" w:unhideWhenUsed="0" w:uiPriority="0" w:name="Normal Table"/>
     <w:lsdException w:unhideWhenUsed="0" w:uiPriority="0" w:semiHidden="0" w:name="annotation subject"/>
     <w:lsdException w:unhideWhenUsed="0" w:uiPriority="0" w:semiHidden="0" w:name="Table Simple 1"/>
     <w:lsdException w:unhideWhenUsed="0" w:uiPriority="0" w:semiHidden="0" w:name="Table Simple 2"/>
@@ -5491,6 +6577,7 @@
   <w:style w:type="table" w:default="1" w:styleId="4">
     <w:name w:val="Normal Table"/>
     <w:semiHidden/>
+    <w:qFormat/>
     <w:uiPriority w:val="0"/>
     <w:tblPr>
       <w:tblCellMar>

</xml_diff>

<commit_message>
record g2o code(g2o fail)
</commit_message>
<xml_diff>
--- a/record.docx
+++ b/record.docx
@@ -3215,6 +3215,44 @@
       <w:pPr>
         <w:numPr>
           <w:ilvl w:val="0"/>
+          <w:numId w:val="8"/>
+        </w:numPr>
+        <w:ind w:left="0" w:leftChars="0" w:firstLine="420" w:firstLineChars="0"/>
+        <w:rPr>
+          <w:rFonts w:hint="eastAsia"/>
+          <w:color w:val="auto"/>
+          <w:sz w:val="21"/>
+          <w:szCs w:val="21"/>
+          <w:lang w:val="en-US" w:eastAsia="zh-CN"/>
+        </w:rPr>
+      </w:pPr>
+      <w:r>
+        <w:rPr>
+          <w:rFonts w:hint="eastAsia"/>
+          <w:color w:val="auto"/>
+          <w:sz w:val="21"/>
+          <w:szCs w:val="21"/>
+          <w:lang w:val="en-US" w:eastAsia="zh-CN"/>
+        </w:rPr>
+        <w:t xml:space="preserve">Trajectory modiﬁcation considering dynamic constraints of </w:t>
+      </w:r>
+      <w:bookmarkStart w:id="0" w:name="_GoBack"/>
+      <w:bookmarkEnd w:id="0"/>
+      <w:r>
+        <w:rPr>
+          <w:rFonts w:hint="eastAsia"/>
+          <w:color w:val="auto"/>
+          <w:sz w:val="21"/>
+          <w:szCs w:val="21"/>
+          <w:lang w:val="en-US" w:eastAsia="zh-CN"/>
+        </w:rPr>
+        <w:t>autonomous robots. Christoph Rösmann, Wendelin Feiten. 2012</w:t>
+      </w:r>
+    </w:p>
+    <w:p>
+      <w:pPr>
+        <w:numPr>
+          <w:ilvl w:val="0"/>
           <w:numId w:val="0"/>
         </w:numPr>
         <w:rPr>
@@ -3341,7 +3379,7 @@
           <w:szCs w:val="24"/>
           <w:lang w:val="en-US" w:eastAsia="zh-CN"/>
         </w:rPr>
-        <w:t>Larger Agent:</w:t>
+        <w:t>Spline Path Smooth:</w:t>
       </w:r>
     </w:p>
     <w:p>
@@ -3367,38 +3405,148 @@
           <w:szCs w:val="21"/>
           <w:lang w:val="en-US" w:eastAsia="zh-CN"/>
         </w:rPr>
-        <w:t>Li, J.; Surynek, P.; Felner, A.; Ma., H.; Kumar, T. K. S.; and Koenig, S. 2019. Multi-agent path finding for large agents. In AAAI Conference on Artificial Intelligence</w:t>
-      </w:r>
-    </w:p>
-    <w:p>
-      <w:pPr>
-        <w:numPr>
-          <w:ilvl w:val="0"/>
-          <w:numId w:val="0"/>
-        </w:numPr>
-        <w:rPr>
-          <w:rFonts w:hint="default"/>
-          <w:sz w:val="21"/>
-          <w:szCs w:val="21"/>
-          <w:lang w:val="en-US" w:eastAsia="zh-CN"/>
-        </w:rPr>
-      </w:pPr>
-    </w:p>
-    <w:p>
-      <w:pPr>
-        <w:numPr>
-          <w:ilvl w:val="0"/>
-          <w:numId w:val="0"/>
-        </w:numPr>
-        <w:rPr>
-          <w:rFonts w:hint="eastAsia"/>
-          <w:color w:val="FF0000"/>
-          <w:sz w:val="21"/>
-          <w:szCs w:val="21"/>
-          <w:lang w:val="en-US" w:eastAsia="zh-CN"/>
-        </w:rPr>
-      </w:pPr>
-      <w:r>
+        <w:t xml:space="preserve">D. Mellinger and V. Kumar, </w:t>
+      </w:r>
+      <w:r>
+        <w:rPr>
+          <w:rFonts w:hint="default"/>
+          <w:color w:val="auto"/>
+          <w:sz w:val="21"/>
+          <w:szCs w:val="21"/>
+          <w:lang w:val="en-US" w:eastAsia="zh-CN"/>
+        </w:rPr>
+        <w:t>“</w:t>
+      </w:r>
+      <w:r>
+        <w:rPr>
+          <w:rFonts w:hint="eastAsia"/>
+          <w:color w:val="auto"/>
+          <w:sz w:val="21"/>
+          <w:szCs w:val="21"/>
+          <w:lang w:val="en-US" w:eastAsia="zh-CN"/>
+        </w:rPr>
+        <w:t>Minimum snap trajectory generation and control for quadrotors</w:t>
+      </w:r>
+      <w:r>
+        <w:rPr>
+          <w:rFonts w:hint="default"/>
+          <w:color w:val="auto"/>
+          <w:sz w:val="21"/>
+          <w:szCs w:val="21"/>
+          <w:lang w:val="en-US" w:eastAsia="zh-CN"/>
+        </w:rPr>
+        <w:t>”</w:t>
+      </w:r>
+      <w:r>
+        <w:rPr>
+          <w:rFonts w:hint="eastAsia"/>
+          <w:color w:val="auto"/>
+          <w:sz w:val="21"/>
+          <w:szCs w:val="21"/>
+          <w:lang w:val="en-US" w:eastAsia="zh-CN"/>
+        </w:rPr>
+        <w:t xml:space="preserve"> in Proceedings of the 2011 IEEE International Conference on Robotics and Automation (ICRA), 2011.</w:t>
+      </w:r>
+    </w:p>
+    <w:p>
+      <w:pPr>
+        <w:numPr>
+          <w:ilvl w:val="0"/>
+          <w:numId w:val="8"/>
+        </w:numPr>
+        <w:ind w:left="0" w:leftChars="0" w:firstLine="420" w:firstLineChars="0"/>
+        <w:rPr>
+          <w:rFonts w:hint="eastAsia"/>
+          <w:color w:val="auto"/>
+          <w:sz w:val="21"/>
+          <w:szCs w:val="21"/>
+          <w:lang w:val="en-US" w:eastAsia="zh-CN"/>
+        </w:rPr>
+      </w:pPr>
+      <w:r>
+        <w:rPr>
+          <w:rFonts w:hint="eastAsia"/>
+          <w:color w:val="auto"/>
+          <w:sz w:val="21"/>
+          <w:szCs w:val="21"/>
+          <w:lang w:val="en-US" w:eastAsia="zh-CN"/>
+        </w:rPr>
+        <w:t>Sikang Liu, Michael Watterson, Kartik Mohta, Ke Sun, Subhrajit Bhattacharya, Camillo J Taylor, and Vijay Kumar. Planning dynamically feasible trajectories for quadrotors using safe flight corridors in 3D complex environments. IEEE Robotics and Automation Letters, 2(3):1688–1695, 2017.</w:t>
+      </w:r>
+    </w:p>
+    <w:p>
+      <w:pPr>
+        <w:numPr>
+          <w:ilvl w:val="0"/>
+          <w:numId w:val="8"/>
+        </w:numPr>
+        <w:ind w:left="0" w:leftChars="0" w:firstLine="420" w:firstLineChars="0"/>
+        <w:rPr>
+          <w:rFonts w:hint="eastAsia"/>
+          <w:color w:val="auto"/>
+          <w:sz w:val="21"/>
+          <w:szCs w:val="21"/>
+          <w:lang w:val="en-US" w:eastAsia="zh-CN"/>
+        </w:rPr>
+      </w:pPr>
+      <w:r>
+        <w:rPr>
+          <w:rFonts w:hint="eastAsia"/>
+          <w:color w:val="auto"/>
+          <w:sz w:val="21"/>
+          <w:szCs w:val="21"/>
+          <w:lang w:val="en-US" w:eastAsia="zh-CN"/>
+        </w:rPr>
+        <w:t xml:space="preserve">J. Tordesillas, B. T. Lopez, and J.P.How </w:t>
+      </w:r>
+      <w:r>
+        <w:rPr>
+          <w:rFonts w:hint="default"/>
+          <w:color w:val="auto"/>
+          <w:sz w:val="21"/>
+          <w:szCs w:val="21"/>
+          <w:lang w:val="en-US" w:eastAsia="zh-CN"/>
+        </w:rPr>
+        <w:t>“</w:t>
+      </w:r>
+      <w:r>
+        <w:rPr>
+          <w:rFonts w:hint="eastAsia"/>
+          <w:color w:val="auto"/>
+          <w:sz w:val="21"/>
+          <w:szCs w:val="21"/>
+          <w:lang w:val="en-US" w:eastAsia="zh-CN"/>
+        </w:rPr>
+        <w:t>FASTER: Fast and safe trajectory planner for flights in unknown environments</w:t>
+      </w:r>
+      <w:r>
+        <w:rPr>
+          <w:rFonts w:hint="default"/>
+          <w:color w:val="auto"/>
+          <w:sz w:val="21"/>
+          <w:szCs w:val="21"/>
+          <w:lang w:val="en-US" w:eastAsia="zh-CN"/>
+        </w:rPr>
+        <w:t>”</w:t>
+      </w:r>
+      <w:r>
+        <w:rPr>
+          <w:rFonts w:hint="eastAsia"/>
+          <w:color w:val="auto"/>
+          <w:sz w:val="21"/>
+          <w:szCs w:val="21"/>
+          <w:lang w:val="en-US" w:eastAsia="zh-CN"/>
+        </w:rPr>
+        <w:t xml:space="preserve"> in 2019 IEEE/RSJ International Conference on Intelligent Robots and Systems (IROS). IEEE, 2019.</w:t>
+      </w:r>
+    </w:p>
+    <w:p>
+      <w:pPr>
+        <w:numPr>
+          <w:ilvl w:val="0"/>
+          <w:numId w:val="8"/>
+        </w:numPr>
+        <w:ind w:left="0" w:leftChars="0" w:firstLine="420" w:firstLineChars="0"/>
         <w:rPr>
           <w:rFonts w:hint="eastAsia"/>
           <w:color w:val="FF0000"/>
@@ -3406,51 +3554,27 @@
           <w:szCs w:val="24"/>
           <w:lang w:val="en-US" w:eastAsia="zh-CN"/>
         </w:rPr>
-        <w:t>Structure</w:t>
-      </w:r>
-      <w:r>
-        <w:rPr>
-          <w:rFonts w:hint="eastAsia"/>
+      </w:pPr>
+      <w:r>
+        <w:rPr>
+          <w:rFonts w:hint="eastAsia"/>
+          <w:color w:val="auto"/>
+          <w:sz w:val="21"/>
+          <w:szCs w:val="21"/>
+          <w:lang w:val="en-US" w:eastAsia="zh-CN"/>
+        </w:rPr>
+        <w:t>MADER: Trajectory Planner in Multi-Agent and Dynamic Environments. Jesus Tordesillas and Jonathan P. How. April 2021.</w:t>
+      </w:r>
+    </w:p>
+    <w:p>
+      <w:pPr>
+        <w:numPr>
+          <w:ilvl w:val="0"/>
+          <w:numId w:val="0"/>
+        </w:numPr>
+        <w:rPr>
+          <w:rFonts w:hint="default"/>
           <w:color w:val="FF0000"/>
-          <w:sz w:val="21"/>
-          <w:szCs w:val="21"/>
-          <w:lang w:val="en-US" w:eastAsia="zh-CN"/>
-        </w:rPr>
-        <w:t>:</w:t>
-      </w:r>
-    </w:p>
-    <w:p>
-      <w:pPr>
-        <w:numPr>
-          <w:ilvl w:val="0"/>
-          <w:numId w:val="8"/>
-        </w:numPr>
-        <w:ind w:left="0" w:leftChars="0" w:firstLine="420" w:firstLineChars="0"/>
-        <w:rPr>
-          <w:rFonts w:hint="default"/>
-          <w:sz w:val="21"/>
-          <w:szCs w:val="21"/>
-          <w:lang w:val="en-US" w:eastAsia="zh-CN"/>
-        </w:rPr>
-      </w:pPr>
-      <w:r>
-        <w:rPr>
-          <w:rFonts w:hint="default"/>
-          <w:sz w:val="21"/>
-          <w:szCs w:val="21"/>
-          <w:lang w:val="en-US" w:eastAsia="zh-CN"/>
-        </w:rPr>
-        <w:t>J. Li, Z. Chen, D. Harabor, P. Stuckey and S. Koenig. Anytime Multi-Agent Path Finding via Large Neighborhood Search. In International Joint Conference on Artificial Intelligence (IJCAI)</w:t>
-      </w:r>
-    </w:p>
-    <w:p>
-      <w:pPr>
-        <w:numPr>
-          <w:ilvl w:val="0"/>
-          <w:numId w:val="0"/>
-        </w:numPr>
-        <w:rPr>
-          <w:rFonts w:hint="eastAsia"/>
           <w:sz w:val="21"/>
           <w:szCs w:val="21"/>
           <w:lang w:val="en-US" w:eastAsia="zh-CN"/>
@@ -3479,6 +3603,144 @@
           <w:szCs w:val="24"/>
           <w:lang w:val="en-US" w:eastAsia="zh-CN"/>
         </w:rPr>
+        <w:t>Larger Agent:</w:t>
+      </w:r>
+    </w:p>
+    <w:p>
+      <w:pPr>
+        <w:numPr>
+          <w:ilvl w:val="0"/>
+          <w:numId w:val="8"/>
+        </w:numPr>
+        <w:ind w:left="0" w:leftChars="0" w:firstLine="420" w:firstLineChars="0"/>
+        <w:rPr>
+          <w:rFonts w:hint="eastAsia"/>
+          <w:color w:val="auto"/>
+          <w:sz w:val="21"/>
+          <w:szCs w:val="21"/>
+          <w:lang w:val="en-US" w:eastAsia="zh-CN"/>
+        </w:rPr>
+      </w:pPr>
+      <w:r>
+        <w:rPr>
+          <w:rFonts w:hint="eastAsia"/>
+          <w:color w:val="auto"/>
+          <w:sz w:val="21"/>
+          <w:szCs w:val="21"/>
+          <w:lang w:val="en-US" w:eastAsia="zh-CN"/>
+        </w:rPr>
+        <w:t>Li, J.; Surynek, P.; Felner, A.; Ma., H.; Kumar, T. K. S.; and Koenig, S. 2019. Multi-agent path finding for large agents. In AAAI Conference on Artificial Intelligence</w:t>
+      </w:r>
+    </w:p>
+    <w:p>
+      <w:pPr>
+        <w:numPr>
+          <w:ilvl w:val="0"/>
+          <w:numId w:val="0"/>
+        </w:numPr>
+        <w:rPr>
+          <w:rFonts w:hint="default"/>
+          <w:sz w:val="21"/>
+          <w:szCs w:val="21"/>
+          <w:lang w:val="en-US" w:eastAsia="zh-CN"/>
+        </w:rPr>
+      </w:pPr>
+    </w:p>
+    <w:p>
+      <w:pPr>
+        <w:numPr>
+          <w:ilvl w:val="0"/>
+          <w:numId w:val="0"/>
+        </w:numPr>
+        <w:rPr>
+          <w:rFonts w:hint="eastAsia"/>
+          <w:color w:val="FF0000"/>
+          <w:sz w:val="21"/>
+          <w:szCs w:val="21"/>
+          <w:lang w:val="en-US" w:eastAsia="zh-CN"/>
+        </w:rPr>
+      </w:pPr>
+      <w:r>
+        <w:rPr>
+          <w:rFonts w:hint="eastAsia"/>
+          <w:color w:val="FF0000"/>
+          <w:sz w:val="24"/>
+          <w:szCs w:val="24"/>
+          <w:lang w:val="en-US" w:eastAsia="zh-CN"/>
+        </w:rPr>
+        <w:t>Structure</w:t>
+      </w:r>
+      <w:r>
+        <w:rPr>
+          <w:rFonts w:hint="eastAsia"/>
+          <w:color w:val="FF0000"/>
+          <w:sz w:val="21"/>
+          <w:szCs w:val="21"/>
+          <w:lang w:val="en-US" w:eastAsia="zh-CN"/>
+        </w:rPr>
+        <w:t>:</w:t>
+      </w:r>
+    </w:p>
+    <w:p>
+      <w:pPr>
+        <w:numPr>
+          <w:ilvl w:val="0"/>
+          <w:numId w:val="8"/>
+        </w:numPr>
+        <w:ind w:left="0" w:leftChars="0" w:firstLine="420" w:firstLineChars="0"/>
+        <w:rPr>
+          <w:rFonts w:hint="default"/>
+          <w:sz w:val="21"/>
+          <w:szCs w:val="21"/>
+          <w:lang w:val="en-US" w:eastAsia="zh-CN"/>
+        </w:rPr>
+      </w:pPr>
+      <w:r>
+        <w:rPr>
+          <w:rFonts w:hint="default"/>
+          <w:sz w:val="21"/>
+          <w:szCs w:val="21"/>
+          <w:lang w:val="en-US" w:eastAsia="zh-CN"/>
+        </w:rPr>
+        <w:t>J. Li, Z. Chen, D. Harabor, P. Stuckey and S. Koenig. Anytime Multi-Agent Path Finding via Large Neighborhood Search. In International Joint Conference on Artificial Intelligence (IJCAI)</w:t>
+      </w:r>
+    </w:p>
+    <w:p>
+      <w:pPr>
+        <w:numPr>
+          <w:ilvl w:val="0"/>
+          <w:numId w:val="0"/>
+        </w:numPr>
+        <w:rPr>
+          <w:rFonts w:hint="eastAsia"/>
+          <w:sz w:val="21"/>
+          <w:szCs w:val="21"/>
+          <w:lang w:val="en-US" w:eastAsia="zh-CN"/>
+        </w:rPr>
+      </w:pPr>
+    </w:p>
+    <w:p>
+      <w:pPr>
+        <w:numPr>
+          <w:ilvl w:val="0"/>
+          <w:numId w:val="0"/>
+        </w:numPr>
+        <w:rPr>
+          <w:rFonts w:hint="eastAsia"/>
+          <w:color w:val="FF0000"/>
+          <w:sz w:val="24"/>
+          <w:szCs w:val="24"/>
+          <w:lang w:val="en-US" w:eastAsia="zh-CN"/>
+        </w:rPr>
+      </w:pPr>
+      <w:r>
+        <w:rPr>
+          <w:rFonts w:hint="eastAsia"/>
+          <w:color w:val="FF0000"/>
+          <w:sz w:val="24"/>
+          <w:szCs w:val="24"/>
+          <w:lang w:val="en-US" w:eastAsia="zh-CN"/>
+        </w:rPr>
         <w:t>Normal:</w:t>
       </w:r>
     </w:p>
@@ -3718,7 +3980,6 @@
           <w:ilvl w:val="0"/>
           <w:numId w:val="0"/>
         </w:numPr>
-        <w:ind w:firstLine="420" w:firstLineChars="0"/>
         <w:rPr>
           <w:rFonts w:hint="default"/>
           <w:color w:val="FF0000"/>
@@ -7334,8 +7595,6 @@
         </w:rPr>
         <w:t>修改平滑过程，不使用合并路径平滑，而是路径平滑后再合并路径。为防止路径完全分叉，为每个路径点添加路径合并权重，路径起始或结束点权重大，倾向于合并，中间点自由度高。</w:t>
       </w:r>
-      <w:bookmarkStart w:id="0" w:name="_GoBack"/>
-      <w:bookmarkEnd w:id="0"/>
     </w:p>
     <w:sectPr>
       <w:pgSz w:w="11906" w:h="16838"/>

</xml_diff>